<commit_message>
updated graphs and paper
</commit_message>
<xml_diff>
--- a/WD_prey_relations_EL.docx
+++ b/WD_prey_relations_EL.docx
@@ -1,6 +1,6 @@
 
 <file path=word/document.xml><?xml version="1.0" encoding="utf-8"?>
-<w:document xmlns:wpc="http://schemas.microsoft.com/office/word/2010/wordprocessingCanvas" xmlns:cx="http://schemas.microsoft.com/office/drawing/2014/chartex" xmlns:cx1="http://schemas.microsoft.com/office/drawing/2015/9/8/chartex" xmlns:cx2="http://schemas.microsoft.com/office/drawing/2015/10/21/chartex" xmlns:cx3="http://schemas.microsoft.com/office/drawing/2016/5/9/chartex" xmlns:cx4="http://schemas.microsoft.com/office/drawing/2016/5/10/chartex" xmlns:cx5="http://schemas.microsoft.com/office/drawing/2016/5/11/chartex" xmlns:cx6="http://schemas.microsoft.com/office/drawing/2016/5/12/chartex" xmlns:cx7="http://schemas.microsoft.com/office/drawing/2016/5/13/chartex" xmlns:cx8="http://schemas.microsoft.com/office/drawing/2016/5/14/chartex" xmlns:mc="http://schemas.openxmlformats.org/markup-compatibility/2006" xmlns:aink="http://schemas.microsoft.com/office/drawing/2016/ink" xmlns:am3d="http://schemas.microsoft.com/office/drawing/2017/model3d" xmlns:o="urn:schemas-microsoft-com:office:office" xmlns:r="http://schemas.openxmlformats.org/officeDocument/2006/relationships" xmlns:m="http://schemas.openxmlformats.org/officeDocument/2006/math" xmlns:v="urn:schemas-microsoft-com:vml" xmlns:wp14="http://schemas.microsoft.com/office/word/2010/wordprocessingDrawing" xmlns:wp="http://schemas.openxmlformats.org/drawingml/2006/wordprocessingDrawing" xmlns:w10="urn:schemas-microsoft-com:office:word" xmlns:w="http://schemas.openxmlformats.org/wordprocessingml/2006/main" xmlns:w14="http://schemas.microsoft.com/office/word/2010/wordml" xmlns:w15="http://schemas.microsoft.com/office/word/2012/wordml" xmlns:w16cid="http://schemas.microsoft.com/office/word/2016/wordml/cid" xmlns:w16se="http://schemas.microsoft.com/office/word/2015/wordml/symex" xmlns:wpg="http://schemas.microsoft.com/office/word/2010/wordprocessingGroup" xmlns:wpi="http://schemas.microsoft.com/office/word/2010/wordprocessingInk" xmlns:wne="http://schemas.microsoft.com/office/word/2006/wordml" xmlns:wps="http://schemas.microsoft.com/office/word/2010/wordprocessingShape" mc:Ignorable="w14 w15 w16se w16cid wp14">
+<w:document xmlns:wpc="http://schemas.microsoft.com/office/word/2010/wordprocessingCanvas" xmlns:mc="http://schemas.openxmlformats.org/markup-compatibility/2006" xmlns:o="urn:schemas-microsoft-com:office:office" xmlns:r="http://schemas.openxmlformats.org/officeDocument/2006/relationships" xmlns:m="http://schemas.openxmlformats.org/officeDocument/2006/math" xmlns:v="urn:schemas-microsoft-com:vml" xmlns:wp14="http://schemas.microsoft.com/office/word/2010/wordprocessingDrawing" xmlns:wp="http://schemas.openxmlformats.org/drawingml/2006/wordprocessingDrawing" xmlns:w10="urn:schemas-microsoft-com:office:word" xmlns:w="http://schemas.openxmlformats.org/wordprocessingml/2006/main" xmlns:w14="http://schemas.microsoft.com/office/word/2010/wordml" xmlns:wpg="http://schemas.microsoft.com/office/word/2010/wordprocessingGroup" xmlns:wpi="http://schemas.microsoft.com/office/word/2010/wordprocessingInk" xmlns:wne="http://schemas.microsoft.com/office/word/2006/wordml" xmlns:wps="http://schemas.microsoft.com/office/word/2010/wordprocessingShape" mc:Ignorable="w14 wp14">
   <w:body>
     <w:p>
       <w:pPr>
@@ -689,17 +689,31 @@
         <w:t>)</w:t>
       </w:r>
       <w:r>
-        <w:t xml:space="preserve"> would be more vulnerable than 5kg dikdiks</w:t>
-      </w:r>
+        <w:t xml:space="preserve"> would be more vulnerable than 5kg </w:t>
+      </w:r>
+      <w:proofErr w:type="spellStart"/>
+      <w:r>
+        <w:t>dikdiks</w:t>
+      </w:r>
+      <w:proofErr w:type="spellEnd"/>
       <w:r>
         <w:t xml:space="preserve"> (</w:t>
       </w:r>
+      <w:proofErr w:type="spellStart"/>
       <w:r>
         <w:rPr>
           <w:i/>
           <w:iCs/>
         </w:rPr>
-        <w:t xml:space="preserve">Madoqua </w:t>
+        <w:t>Madoqua</w:t>
+      </w:r>
+      <w:proofErr w:type="spellEnd"/>
+      <w:r>
+        <w:rPr>
+          <w:i/>
+          <w:iCs/>
+        </w:rPr>
+        <w:t xml:space="preserve"> </w:t>
       </w:r>
       <w:proofErr w:type="spellStart"/>
       <w:r>
@@ -2549,25 +2563,36 @@
       <w:r>
         <w:t xml:space="preserve">Guenther’s </w:t>
       </w:r>
+      <w:proofErr w:type="spellStart"/>
       <w:r>
         <w:t>dikdik</w:t>
       </w:r>
+      <w:proofErr w:type="spellEnd"/>
       <w:r>
         <w:t xml:space="preserve"> (</w:t>
       </w:r>
+      <w:proofErr w:type="spellStart"/>
       <w:r>
         <w:rPr>
           <w:i/>
           <w:iCs/>
         </w:rPr>
-        <w:t xml:space="preserve">Madoqua </w:t>
-      </w:r>
-      <w:proofErr w:type="spellStart"/>
+        <w:t>Madoqua</w:t>
+      </w:r>
+      <w:proofErr w:type="spellEnd"/>
       <w:r>
         <w:rPr>
           <w:i/>
           <w:iCs/>
         </w:rPr>
+        <w:t xml:space="preserve"> </w:t>
+      </w:r>
+      <w:proofErr w:type="spellStart"/>
+      <w:r>
+        <w:rPr>
+          <w:i/>
+          <w:iCs/>
+        </w:rPr>
         <w:t>guentheri</w:t>
       </w:r>
       <w:proofErr w:type="spellEnd"/>
@@ -2575,19 +2600,22 @@
         <w:t>)</w:t>
       </w:r>
       <w:r>
-        <w:t>, the larger-bodied</w:t>
-      </w:r>
-      <w:r>
-        <w:t>(~40</w:t>
+        <w:t>, the larger-</w:t>
       </w:r>
       <w:proofErr w:type="gramStart"/>
       <w:r>
-        <w:t xml:space="preserve">kg) </w:t>
+        <w:t>bodied</w:t>
+      </w:r>
+      <w:r>
+        <w:t>(</w:t>
+      </w:r>
+      <w:proofErr w:type="gramEnd"/>
+      <w:r>
+        <w:t xml:space="preserve">~40kg) </w:t>
       </w:r>
       <w:r>
         <w:t xml:space="preserve"> impala</w:t>
       </w:r>
-      <w:proofErr w:type="gramEnd"/>
       <w:r>
         <w:t xml:space="preserve"> (</w:t>
       </w:r>
@@ -3582,50 +3610,52 @@
       <w:r>
         <w:t>large predator: lion (</w:t>
       </w:r>
+      <w:proofErr w:type="spellStart"/>
       <w:r>
         <w:rPr>
           <w:i/>
           <w:iCs/>
         </w:rPr>
-        <w:t xml:space="preserve">Panthera </w:t>
-      </w:r>
-      <w:proofErr w:type="spellStart"/>
+        <w:t>Panthera</w:t>
+      </w:r>
+      <w:proofErr w:type="spellEnd"/>
       <w:r>
         <w:rPr>
           <w:i/>
           <w:iCs/>
         </w:rPr>
-        <w:t>leo</w:t>
-      </w:r>
-      <w:proofErr w:type="spellEnd"/>
-      <w:r>
-        <w:t>), leopard (</w:t>
-      </w:r>
+        <w:t xml:space="preserve"> </w:t>
+      </w:r>
+      <w:proofErr w:type="spellStart"/>
       <w:r>
         <w:rPr>
           <w:i/>
           <w:iCs/>
         </w:rPr>
-        <w:t xml:space="preserve">P. </w:t>
-      </w:r>
-      <w:proofErr w:type="spellStart"/>
+        <w:t>leo</w:t>
+      </w:r>
+      <w:proofErr w:type="spellEnd"/>
+      <w:r>
+        <w:t>), leopard (</w:t>
+      </w:r>
       <w:r>
         <w:rPr>
           <w:i/>
           <w:iCs/>
         </w:rPr>
-        <w:t>pardus</w:t>
-      </w:r>
-      <w:proofErr w:type="spellEnd"/>
-      <w:r>
-        <w:t>), cheetah (</w:t>
-      </w:r>
+        <w:t xml:space="preserve">P. </w:t>
+      </w:r>
+      <w:proofErr w:type="spellStart"/>
       <w:r>
         <w:rPr>
           <w:i/>
           <w:iCs/>
         </w:rPr>
-        <w:t xml:space="preserve">Acinonyx </w:t>
+        <w:t>pardus</w:t>
+      </w:r>
+      <w:proofErr w:type="spellEnd"/>
+      <w:r>
+        <w:t>), cheetah (</w:t>
       </w:r>
       <w:proofErr w:type="spellStart"/>
       <w:r>
@@ -3633,18 +3663,15 @@
           <w:i/>
           <w:iCs/>
         </w:rPr>
-        <w:t>jubatus</w:t>
+        <w:t>Acinonyx</w:t>
       </w:r>
       <w:proofErr w:type="spellEnd"/>
-      <w:r>
-        <w:t>), spotted hyaena (</w:t>
-      </w:r>
       <w:r>
         <w:rPr>
           <w:i/>
           <w:iCs/>
         </w:rPr>
-        <w:t xml:space="preserve">Crocuta </w:t>
+        <w:t xml:space="preserve"> </w:t>
       </w:r>
       <w:proofErr w:type="spellStart"/>
       <w:r>
@@ -3652,18 +3679,71 @@
           <w:i/>
           <w:iCs/>
         </w:rPr>
-        <w:t>crocuta</w:t>
+        <w:t>jubatus</w:t>
       </w:r>
       <w:proofErr w:type="spellEnd"/>
       <w:r>
-        <w:t>), striped hyaena (</w:t>
-      </w:r>
+        <w:t xml:space="preserve">), spotted </w:t>
+      </w:r>
+      <w:proofErr w:type="spellStart"/>
+      <w:r>
+        <w:t>hyaena</w:t>
+      </w:r>
+      <w:proofErr w:type="spellEnd"/>
+      <w:r>
+        <w:t xml:space="preserve"> (</w:t>
+      </w:r>
+      <w:proofErr w:type="spellStart"/>
       <w:r>
         <w:rPr>
           <w:i/>
           <w:iCs/>
         </w:rPr>
-        <w:t>Hyaena hyaena</w:t>
+        <w:t>Crocuta</w:t>
+      </w:r>
+      <w:proofErr w:type="spellEnd"/>
+      <w:r>
+        <w:rPr>
+          <w:i/>
+          <w:iCs/>
+        </w:rPr>
+        <w:t xml:space="preserve"> </w:t>
+      </w:r>
+      <w:proofErr w:type="spellStart"/>
+      <w:r>
+        <w:rPr>
+          <w:i/>
+          <w:iCs/>
+        </w:rPr>
+        <w:t>crocuta</w:t>
+      </w:r>
+      <w:proofErr w:type="spellEnd"/>
+      <w:r>
+        <w:t xml:space="preserve">), striped </w:t>
+      </w:r>
+      <w:proofErr w:type="spellStart"/>
+      <w:r>
+        <w:t>hyaena</w:t>
+      </w:r>
+      <w:proofErr w:type="spellEnd"/>
+      <w:r>
+        <w:t xml:space="preserve"> (</w:t>
+      </w:r>
+      <w:proofErr w:type="spellStart"/>
+      <w:r>
+        <w:rPr>
+          <w:i/>
+          <w:iCs/>
+        </w:rPr>
+        <w:t>Hyaena</w:t>
+      </w:r>
+      <w:proofErr w:type="spellEnd"/>
+      <w:r>
+        <w:rPr>
+          <w:i/>
+          <w:iCs/>
+        </w:rPr>
+        <w:t xml:space="preserve"> hyaena</w:t>
       </w:r>
       <w:r>
         <w:t xml:space="preserve">) and African wild dog </w:t>
@@ -5064,9 +5144,12 @@
         <w:t xml:space="preserve">). Rainfall may have mitigated the effects of high ambient temperatures, with </w:t>
       </w:r>
       <w:proofErr w:type="spellStart"/>
+      <w:r>
+        <w:t>rainfall</w:t>
+      </w:r>
       <w:proofErr w:type="gramStart"/>
       <w:r>
-        <w:t>rainfall:temperature</w:t>
+        <w:t>:temperature</w:t>
       </w:r>
       <w:proofErr w:type="spellEnd"/>
       <w:proofErr w:type="gramEnd"/>
@@ -6543,7 +6626,7 @@
         </w:rPr>
         <w:t xml:space="preserve">. </w:t>
       </w:r>
-      <w:hyperlink r:id="rId8" w:history="1">
+      <w:hyperlink r:id="rId9" w:history="1">
         <w:r>
           <w:rPr>
             <w:rStyle w:val="Hyperlink"/>
@@ -6758,7 +6841,7 @@
         </w:rPr>
         <w:t xml:space="preserve">. </w:t>
       </w:r>
-      <w:hyperlink r:id="rId9" w:history="1">
+      <w:hyperlink r:id="rId10" w:history="1">
         <w:r>
           <w:rPr>
             <w:rStyle w:val="Hyperlink"/>
@@ -8439,7 +8522,7 @@
         </w:rPr>
         <w:t xml:space="preserve">. </w:t>
       </w:r>
-      <w:hyperlink r:id="rId10" w:history="1">
+      <w:hyperlink r:id="rId11" w:history="1">
         <w:r>
           <w:rPr>
             <w:rStyle w:val="Hyperlink"/>
@@ -8499,7 +8582,7 @@
         </w:rPr>
         <w:t xml:space="preserve">. Open Source Geospatial Foundation Project, </w:t>
       </w:r>
-      <w:hyperlink r:id="rId11" w:history="1">
+      <w:hyperlink r:id="rId12" w:history="1">
         <w:r>
           <w:rPr>
             <w:rStyle w:val="Hyperlink"/>
@@ -8618,7 +8701,7 @@
         </w:rPr>
         <w:t xml:space="preserve">. R Foundation for Statistical Computing </w:t>
       </w:r>
-      <w:hyperlink r:id="rId12" w:history="1">
+      <w:hyperlink r:id="rId13" w:history="1">
         <w:r>
           <w:rPr>
             <w:rStyle w:val="Hyperlink"/>
@@ -9200,12 +9283,12 @@
           <w:lang w:val="en-US"/>
         </w:rPr>
         <w:sectPr>
-          <w:headerReference w:type="even" r:id="rId13"/>
-          <w:headerReference w:type="default" r:id="rId14"/>
-          <w:footerReference w:type="even" r:id="rId15"/>
-          <w:footerReference w:type="default" r:id="rId16"/>
-          <w:headerReference w:type="first" r:id="rId17"/>
-          <w:footerReference w:type="first" r:id="rId18"/>
+          <w:headerReference w:type="even" r:id="rId14"/>
+          <w:headerReference w:type="default" r:id="rId15"/>
+          <w:footerReference w:type="even" r:id="rId16"/>
+          <w:footerReference w:type="default" r:id="rId17"/>
+          <w:headerReference w:type="first" r:id="rId18"/>
+          <w:footerReference w:type="first" r:id="rId19"/>
           <w:pgSz w:w="11900" w:h="16840"/>
           <w:pgMar w:top="873" w:right="1440" w:bottom="1440" w:left="1440" w:header="709" w:footer="709" w:gutter="0"/>
           <w:cols w:space="708"/>
@@ -10132,25 +10215,7 @@
                 <w:sz w:val="20"/>
                 <w:szCs w:val="20"/>
               </w:rPr>
-              <w:t xml:space="preserve">Wild dogs are expected to increase activity at night, because daytime foraging is </w:t>
-            </w:r>
-            <w:proofErr w:type="gramStart"/>
-            <w:r>
-              <w:rPr>
-                <w:rFonts w:ascii="Cambria" w:hAnsi="Cambria"/>
-                <w:sz w:val="20"/>
-                <w:szCs w:val="20"/>
-              </w:rPr>
-              <w:t>constrained</w:t>
-            </w:r>
-            <w:proofErr w:type="gramEnd"/>
-            <w:r>
-              <w:rPr>
-                <w:rFonts w:ascii="Cambria" w:hAnsi="Cambria"/>
-                <w:sz w:val="20"/>
-                <w:szCs w:val="20"/>
-              </w:rPr>
-              <w:t xml:space="preserve"> and impala occur predictably in glades</w:t>
+              <w:t>Wild dogs are expected to increase activity at night, because daytime foraging is constrained and impala occur predictably in glades</w:t>
             </w:r>
           </w:p>
         </w:tc>
@@ -10402,25 +10467,7 @@
                 <w:sz w:val="20"/>
                 <w:szCs w:val="20"/>
               </w:rPr>
-              <w:t xml:space="preserve">at night, impala </w:t>
-            </w:r>
-            <w:proofErr w:type="gramStart"/>
-            <w:r>
-              <w:rPr>
-                <w:rFonts w:ascii="Cambria" w:hAnsi="Cambria"/>
-                <w:sz w:val="20"/>
-                <w:szCs w:val="20"/>
-              </w:rPr>
-              <w:t>are</w:t>
-            </w:r>
-            <w:proofErr w:type="gramEnd"/>
-            <w:r>
-              <w:rPr>
-                <w:rFonts w:ascii="Cambria" w:hAnsi="Cambria"/>
-                <w:sz w:val="20"/>
-                <w:szCs w:val="20"/>
-              </w:rPr>
-              <w:t xml:space="preserve"> predictably located in glades</w:t>
+              <w:t>at night, impala are predictably located in glades</w:t>
             </w:r>
             <w:r>
               <w:rPr>
@@ -11615,25 +11662,7 @@
                 <w:sz w:val="20"/>
                 <w:szCs w:val="20"/>
               </w:rPr>
-              <w:t xml:space="preserve">impala </w:t>
-            </w:r>
-            <w:proofErr w:type="gramStart"/>
-            <w:r>
-              <w:rPr>
-                <w:rFonts w:ascii="Cambria" w:hAnsi="Cambria"/>
-                <w:sz w:val="20"/>
-                <w:szCs w:val="20"/>
-              </w:rPr>
-              <w:t>are</w:t>
-            </w:r>
-            <w:proofErr w:type="gramEnd"/>
-            <w:r>
-              <w:rPr>
-                <w:rFonts w:ascii="Cambria" w:hAnsi="Cambria"/>
-                <w:sz w:val="20"/>
-                <w:szCs w:val="20"/>
-              </w:rPr>
-              <w:t xml:space="preserve"> larger and hence predicted to be more affected by overheating</w:t>
+              <w:t>impala are larger and hence predicted to be more affected by overheating</w:t>
             </w:r>
             <w:r>
               <w:rPr>
@@ -11956,8 +11985,6 @@
           <w:docGrid w:linePitch="360"/>
         </w:sectPr>
       </w:pPr>
-      <w:bookmarkStart w:id="0" w:name="_GoBack"/>
-      <w:bookmarkEnd w:id="0"/>
     </w:p>
     <w:p>
       <w:pPr>
@@ -23291,7 +23318,7 @@
           </mc:Choice>
           <mc:Fallback>
             <w:pict>
-              <v:shapetype w14:anchorId="6E3BF75D" id="_x0000_t202" coordsize="21600,21600" o:spt="202" path="m,l,21600r21600,l21600,xe">
+              <v:shapetype id="_x0000_t202" coordsize="21600,21600" o:spt="202" path="m,l,21600r21600,l21600,xe">
                 <v:stroke joinstyle="miter"/>
                 <v:path gradientshapeok="t" o:connecttype="rect"/>
               </v:shapetype>
@@ -23437,7 +23464,7 @@
           </mc:Choice>
           <mc:Fallback>
             <w:pict>
-              <v:shape w14:anchorId="228BCB8F" id="_x0000_s1027" type="#_x0000_t202" style="position:absolute;left:0;text-align:left;margin-left:.2pt;margin-top:180.85pt;width:436.8pt;height:110.55pt;z-index:-251658240;visibility:visible;mso-wrap-style:square;mso-width-percent:0;mso-height-percent:200;mso-wrap-distance-left:9pt;mso-wrap-distance-top:0;mso-wrap-distance-right:9pt;mso-wrap-distance-bottom:0;mso-position-horizontal:absolute;mso-position-horizontal-relative:text;mso-position-vertical:absolute;mso-position-vertical-relative:text;mso-width-percent:0;mso-height-percent:200;mso-width-relative:margin;mso-height-relative:margin;v-text-anchor:top" o:gfxdata="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" stroked="f">
+              <v:shape id="_x0000_s1027" type="#_x0000_t202" style="position:absolute;left:0;text-align:left;margin-left:.2pt;margin-top:180.85pt;width:436.8pt;height:110.55pt;z-index:-251658240;visibility:visible;mso-wrap-style:square;mso-width-percent:0;mso-height-percent:200;mso-wrap-distance-left:9pt;mso-wrap-distance-top:0;mso-wrap-distance-right:9pt;mso-wrap-distance-bottom:0;mso-position-horizontal:absolute;mso-position-horizontal-relative:text;mso-position-vertical:absolute;mso-position-vertical-relative:text;mso-width-percent:0;mso-height-percent:200;mso-width-relative:margin;mso-height-relative:margin;v-text-anchor:top" o:gfxdata="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" stroked="f">
                 <v:textbox style="mso-fit-shape-to-text:t">
                   <w:txbxContent>
                     <w:p>
@@ -23480,7 +23507,6 @@
         </mc:AlternateContent>
       </w:r>
     </w:p>
-    <w:p/>
     <w:p>
       <w:pPr>
         <w:spacing w:line="240" w:lineRule="auto"/>
@@ -23491,6 +23517,17 @@
           <w:szCs w:val="44"/>
         </w:rPr>
       </w:pPr>
+    </w:p>
+    <w:p>
+      <w:pPr>
+        <w:spacing w:line="240" w:lineRule="auto"/>
+        <w:ind w:firstLine="0"/>
+        <w:rPr>
+          <w:b/>
+          <w:sz w:val="44"/>
+          <w:szCs w:val="44"/>
+        </w:rPr>
+      </w:pPr>
       <w:r>
         <w:rPr>
           <w:noProof/>
@@ -23499,13 +23536,13 @@
         <mc:AlternateContent>
           <mc:Choice Requires="wps">
             <w:drawing>
-              <wp:anchor distT="0" distB="0" distL="114300" distR="114300" simplePos="0" relativeHeight="251656192" behindDoc="1" locked="0" layoutInCell="1" allowOverlap="1" wp14:anchorId="0EF3DCF0" wp14:editId="2DA28E98">
+              <wp:anchor distT="0" distB="0" distL="114300" distR="114300" simplePos="0" relativeHeight="251656192" behindDoc="1" locked="0" layoutInCell="1" allowOverlap="1" wp14:anchorId="0EF3DCF0" wp14:editId="114D000A">
                 <wp:simplePos x="0" y="0"/>
                 <wp:positionH relativeFrom="column">
-                  <wp:posOffset>50800</wp:posOffset>
+                  <wp:posOffset>184150</wp:posOffset>
                 </wp:positionH>
                 <wp:positionV relativeFrom="paragraph">
-                  <wp:posOffset>339725</wp:posOffset>
+                  <wp:posOffset>122555</wp:posOffset>
                 </wp:positionV>
                 <wp:extent cx="5428615" cy="1403985"/>
                 <wp:effectExtent l="0" t="0" r="635" b="8890"/>
@@ -23606,7 +23643,7 @@
           </mc:Choice>
           <mc:Fallback>
             <w:pict>
-              <v:shape w14:anchorId="0EF3DCF0" id="_x0000_s1028" type="#_x0000_t202" style="position:absolute;margin-left:4pt;margin-top:26.75pt;width:427.45pt;height:110.55pt;z-index:-251660288;visibility:visible;mso-wrap-style:square;mso-width-percent:0;mso-height-percent:200;mso-wrap-distance-left:9pt;mso-wrap-distance-top:0;mso-wrap-distance-right:9pt;mso-wrap-distance-bottom:0;mso-position-horizontal:absolute;mso-position-horizontal-relative:text;mso-position-vertical:absolute;mso-position-vertical-relative:text;mso-width-percent:0;mso-height-percent:200;mso-width-relative:margin;mso-height-relative:margin;v-text-anchor:top" o:gfxdata="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" stroked="f">
+              <v:shape id="_x0000_s1028" type="#_x0000_t202" style="position:absolute;margin-left:14.5pt;margin-top:9.65pt;width:427.45pt;height:110.55pt;z-index:-251660288;visibility:visible;mso-wrap-style:square;mso-width-percent:0;mso-height-percent:200;mso-wrap-distance-left:9pt;mso-wrap-distance-top:0;mso-wrap-distance-right:9pt;mso-wrap-distance-bottom:0;mso-position-horizontal:absolute;mso-position-horizontal-relative:text;mso-position-vertical:absolute;mso-position-vertical-relative:text;mso-width-percent:0;mso-height-percent:200;mso-width-relative:margin;mso-height-relative:margin;v-text-anchor:top" o:gfxdata="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" stroked="f">
                 <v:textbox style="mso-fit-shape-to-text:t">
                   <w:txbxContent>
                     <w:p>
@@ -23656,6 +23693,286 @@
           </mc:Fallback>
         </mc:AlternateContent>
       </w:r>
+    </w:p>
+    <w:p>
+      <w:pPr>
+        <w:spacing w:line="240" w:lineRule="auto"/>
+        <w:ind w:firstLine="0"/>
+        <w:rPr>
+          <w:b/>
+          <w:sz w:val="44"/>
+          <w:szCs w:val="44"/>
+        </w:rPr>
+      </w:pPr>
+    </w:p>
+    <w:p>
+      <w:pPr>
+        <w:spacing w:line="240" w:lineRule="auto"/>
+        <w:ind w:firstLine="0"/>
+        <w:rPr>
+          <w:b/>
+          <w:sz w:val="44"/>
+          <w:szCs w:val="44"/>
+        </w:rPr>
+      </w:pPr>
+    </w:p>
+    <w:p>
+      <w:pPr>
+        <w:spacing w:line="240" w:lineRule="auto"/>
+        <w:ind w:firstLine="0"/>
+        <w:rPr>
+          <w:b/>
+          <w:sz w:val="44"/>
+          <w:szCs w:val="44"/>
+        </w:rPr>
+      </w:pPr>
+    </w:p>
+    <w:p>
+      <w:pPr>
+        <w:spacing w:line="240" w:lineRule="auto"/>
+        <w:ind w:firstLine="0"/>
+        <w:rPr>
+          <w:b/>
+          <w:sz w:val="44"/>
+          <w:szCs w:val="44"/>
+        </w:rPr>
+      </w:pPr>
+    </w:p>
+    <w:p>
+      <w:pPr>
+        <w:spacing w:line="240" w:lineRule="auto"/>
+        <w:ind w:firstLine="0"/>
+        <w:rPr>
+          <w:b/>
+          <w:sz w:val="44"/>
+          <w:szCs w:val="44"/>
+        </w:rPr>
+      </w:pPr>
+    </w:p>
+    <w:p>
+      <w:pPr>
+        <w:spacing w:line="240" w:lineRule="auto"/>
+        <w:ind w:firstLine="0"/>
+        <w:rPr>
+          <w:b/>
+          <w:sz w:val="44"/>
+          <w:szCs w:val="44"/>
+        </w:rPr>
+      </w:pPr>
+    </w:p>
+    <w:p>
+      <w:pPr>
+        <w:spacing w:line="240" w:lineRule="auto"/>
+        <w:ind w:firstLine="0"/>
+        <w:rPr>
+          <w:b/>
+          <w:sz w:val="44"/>
+          <w:szCs w:val="44"/>
+        </w:rPr>
+      </w:pPr>
+    </w:p>
+    <w:p>
+      <w:pPr>
+        <w:spacing w:line="240" w:lineRule="auto"/>
+        <w:ind w:firstLine="0"/>
+        <w:rPr>
+          <w:b/>
+          <w:sz w:val="44"/>
+          <w:szCs w:val="44"/>
+        </w:rPr>
+      </w:pPr>
+    </w:p>
+    <w:p>
+      <w:pPr>
+        <w:spacing w:line="240" w:lineRule="auto"/>
+        <w:ind w:firstLine="0"/>
+        <w:rPr>
+          <w:b/>
+          <w:sz w:val="44"/>
+          <w:szCs w:val="44"/>
+        </w:rPr>
+      </w:pPr>
+    </w:p>
+    <w:p>
+      <w:pPr>
+        <w:spacing w:line="240" w:lineRule="auto"/>
+        <w:ind w:firstLine="0"/>
+        <w:rPr>
+          <w:b/>
+          <w:sz w:val="44"/>
+          <w:szCs w:val="44"/>
+        </w:rPr>
+      </w:pPr>
+    </w:p>
+    <w:p>
+      <w:pPr>
+        <w:spacing w:line="240" w:lineRule="auto"/>
+        <w:ind w:firstLine="0"/>
+        <w:rPr>
+          <w:b/>
+          <w:sz w:val="44"/>
+          <w:szCs w:val="44"/>
+        </w:rPr>
+      </w:pPr>
+    </w:p>
+    <w:p>
+      <w:pPr>
+        <w:spacing w:line="240" w:lineRule="auto"/>
+        <w:ind w:firstLine="0"/>
+        <w:rPr>
+          <w:b/>
+          <w:sz w:val="44"/>
+          <w:szCs w:val="44"/>
+        </w:rPr>
+      </w:pPr>
+    </w:p>
+    <w:p>
+      <w:pPr>
+        <w:spacing w:line="240" w:lineRule="auto"/>
+        <w:ind w:firstLine="0"/>
+        <w:rPr>
+          <w:b/>
+          <w:sz w:val="44"/>
+          <w:szCs w:val="44"/>
+        </w:rPr>
+      </w:pPr>
+    </w:p>
+    <w:p>
+      <w:pPr>
+        <w:spacing w:line="240" w:lineRule="auto"/>
+        <w:ind w:firstLine="0"/>
+        <w:rPr>
+          <w:b/>
+          <w:sz w:val="44"/>
+          <w:szCs w:val="44"/>
+        </w:rPr>
+      </w:pPr>
+    </w:p>
+    <w:p>
+      <w:pPr>
+        <w:spacing w:line="240" w:lineRule="auto"/>
+        <w:ind w:firstLine="0"/>
+        <w:rPr>
+          <w:b/>
+          <w:sz w:val="44"/>
+          <w:szCs w:val="44"/>
+        </w:rPr>
+      </w:pPr>
+    </w:p>
+    <w:p>
+      <w:pPr>
+        <w:spacing w:line="240" w:lineRule="auto"/>
+        <w:ind w:firstLine="0"/>
+        <w:rPr>
+          <w:b/>
+          <w:sz w:val="44"/>
+          <w:szCs w:val="44"/>
+        </w:rPr>
+      </w:pPr>
+    </w:p>
+    <w:p>
+      <w:pPr>
+        <w:spacing w:line="240" w:lineRule="auto"/>
+        <w:ind w:firstLine="0"/>
+        <w:rPr>
+          <w:b/>
+          <w:sz w:val="44"/>
+          <w:szCs w:val="44"/>
+        </w:rPr>
+      </w:pPr>
+    </w:p>
+    <w:p>
+      <w:pPr>
+        <w:spacing w:line="240" w:lineRule="auto"/>
+        <w:ind w:firstLine="0"/>
+        <w:rPr>
+          <w:b/>
+          <w:sz w:val="44"/>
+          <w:szCs w:val="44"/>
+        </w:rPr>
+      </w:pPr>
+      <w:r>
+        <w:rPr>
+          <w:b/>
+          <w:noProof/>
+          <w:sz w:val="44"/>
+          <w:szCs w:val="44"/>
+          <w:lang w:eastAsia="en-GB"/>
+        </w:rPr>
+        <w:lastRenderedPageBreak/>
+        <w:drawing>
+          <wp:inline distT="0" distB="0" distL="0" distR="0" wp14:anchorId="392209DC" wp14:editId="2BB5A6E6">
+            <wp:extent cx="5727700" cy="5011738"/>
+            <wp:effectExtent l="0" t="0" r="6350" b="0"/>
+            <wp:docPr id="10" name="Picture 10" descr="C:\Users\rabaiotti.d\Downloads\EL_plot.jpg"/>
+            <wp:cNvGraphicFramePr>
+              <a:graphicFrameLocks xmlns:a="http://schemas.openxmlformats.org/drawingml/2006/main" noChangeAspect="1"/>
+            </wp:cNvGraphicFramePr>
+            <a:graphic xmlns:a="http://schemas.openxmlformats.org/drawingml/2006/main">
+              <a:graphicData uri="http://schemas.openxmlformats.org/drawingml/2006/picture">
+                <pic:pic xmlns:pic="http://schemas.openxmlformats.org/drawingml/2006/picture">
+                  <pic:nvPicPr>
+                    <pic:cNvPr id="0" name="Picture 1" descr="C:\Users\rabaiotti.d\Downloads\EL_plot.jpg"/>
+                    <pic:cNvPicPr>
+                      <a:picLocks noChangeAspect="1" noChangeArrowheads="1"/>
+                    </pic:cNvPicPr>
+                  </pic:nvPicPr>
+                  <pic:blipFill>
+                    <a:blip r:embed="rId20" cstate="print">
+                      <a:extLst>
+                        <a:ext uri="{28A0092B-C50C-407E-A947-70E740481C1C}">
+                          <a14:useLocalDpi xmlns:a14="http://schemas.microsoft.com/office/drawing/2010/main" val="0"/>
+                        </a:ext>
+                      </a:extLst>
+                    </a:blip>
+                    <a:srcRect/>
+                    <a:stretch>
+                      <a:fillRect/>
+                    </a:stretch>
+                  </pic:blipFill>
+                  <pic:spPr bwMode="auto">
+                    <a:xfrm>
+                      <a:off x="0" y="0"/>
+                      <a:ext cx="5727700" cy="5011738"/>
+                    </a:xfrm>
+                    <a:prstGeom prst="rect">
+                      <a:avLst/>
+                    </a:prstGeom>
+                    <a:noFill/>
+                    <a:ln>
+                      <a:noFill/>
+                    </a:ln>
+                  </pic:spPr>
+                </pic:pic>
+              </a:graphicData>
+            </a:graphic>
+          </wp:inline>
+        </w:drawing>
+      </w:r>
+      <w:bookmarkStart w:id="0" w:name="_GoBack"/>
+      <w:bookmarkEnd w:id="0"/>
+    </w:p>
+    <w:p>
+      <w:pPr>
+        <w:spacing w:line="240" w:lineRule="auto"/>
+        <w:ind w:firstLine="0"/>
+        <w:rPr>
+          <w:b/>
+          <w:sz w:val="44"/>
+          <w:szCs w:val="44"/>
+        </w:rPr>
+      </w:pPr>
+    </w:p>
+    <w:p>
+      <w:pPr>
+        <w:spacing w:line="240" w:lineRule="auto"/>
+        <w:ind w:firstLine="0"/>
+        <w:rPr>
+          <w:b/>
+          <w:sz w:val="44"/>
+          <w:szCs w:val="44"/>
+        </w:rPr>
+      </w:pPr>
       <w:r>
         <w:rPr>
           <w:b/>
@@ -23718,7 +24035,7 @@
                           </pic:cNvPicPr>
                         </pic:nvPicPr>
                         <pic:blipFill>
-                          <a:blip r:embed="rId19" cstate="print">
+                          <a:blip r:embed="rId21" cstate="print">
                             <a:extLst>
                               <a:ext uri="{28A0092B-C50C-407E-A947-70E740481C1C}">
                                 <a14:useLocalDpi xmlns:a14="http://schemas.microsoft.com/office/drawing/2010/main" val="0"/>
@@ -23797,7 +24114,7 @@
           </mc:Choice>
           <mc:Fallback>
             <w:pict>
-              <v:group w14:anchorId="5D3A2718" id="Group 7" o:spid="_x0000_s1029" style="position:absolute;margin-left:-16.1pt;margin-top:0;width:511.4pt;height:441.15pt;z-index:251660288" coordsize="64947,56026" o:gfxdata="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">
+              <v:group id="Group 7" o:spid="_x0000_s1029" style="position:absolute;margin-left:-16.1pt;margin-top:0;width:511.4pt;height:441.15pt;z-index:251660288" coordsize="64947,56026" o:gfxdata="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">
                 <v:shapetype id="_x0000_t75" coordsize="21600,21600" o:spt="75" o:preferrelative="t" path="m@4@5l@4@11@9@11@9@5xe" filled="f" stroked="f">
                   <v:stroke joinstyle="miter"/>
                   <v:formulas>
@@ -23817,10 +24134,11 @@
                   <v:path o:extrusionok="f" gradientshapeok="t" o:connecttype="rect"/>
                   <o:lock v:ext="edit" aspectratio="t"/>
                 </v:shapetype>
-                <v:shape id="Picture 6" o:spid="_x0000_s1030" type="#_x0000_t75" alt="A screenshot of a cell phone&#10;&#10;Description automatically generated" style="position:absolute;width:64947;height:54959;visibility:visible;mso-wrap-style:square" o:gfxdata="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">
-                  <v:imagedata r:id="rId20" o:title="A screenshot of a cell phone&#10;&#10;Description automatically generated"/>
+                <v:shape id="Picture 6" o:spid="_x0000_s1030" type="#_x0000_t75" alt="A screenshot of a cell phone&#10;&#10;Description automatically generated" style="position:absolute;width:64947;height:54959;visibility:visible;mso-wrap-style:square" o:gfxdata="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">
+                  <v:imagedata r:id="rId22" o:title="A screenshot of a cell phone&#10;&#10;Description automatically generated"/>
+                  <v:path arrowok="t"/>
                 </v:shape>
-                <v:shape id="_x0000_s1031" type="#_x0000_t202" style="position:absolute;left:952;top:53340;width:50679;height:2686;visibility:visible;mso-wrap-style:square;v-text-anchor:top" o:gfxdata="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" stroked="f">
+                <v:shape id="_x0000_s1031" type="#_x0000_t202" style="position:absolute;left:952;top:53340;width:50679;height:2686;visibility:visible;mso-wrap-style:square;v-text-anchor:top" o:gfxdata="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" stroked="f">
                   <v:textbox style="mso-fit-shape-to-text:t">
                     <w:txbxContent>
                       <w:p>
@@ -23962,7 +24280,7 @@
           </mc:Choice>
           <mc:Fallback>
             <w:pict>
-              <v:shape w14:anchorId="78493763" id="_x0000_s1032" type="#_x0000_t202" style="position:absolute;margin-left:27.95pt;margin-top:456.4pt;width:427.45pt;height:110.55pt;z-index:-251652096;visibility:visible;mso-wrap-style:square;mso-width-percent:0;mso-height-percent:200;mso-wrap-distance-left:9pt;mso-wrap-distance-top:0;mso-wrap-distance-right:9pt;mso-wrap-distance-bottom:0;mso-position-horizontal:absolute;mso-position-horizontal-relative:text;mso-position-vertical:absolute;mso-position-vertical-relative:text;mso-width-percent:0;mso-height-percent:200;mso-width-relative:margin;mso-height-relative:margin;v-text-anchor:top" o:gfxdata="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" stroked="f">
+              <v:shape id="_x0000_s1032" type="#_x0000_t202" style="position:absolute;margin-left:27.95pt;margin-top:456.4pt;width:427.45pt;height:110.55pt;z-index:-251652096;visibility:visible;mso-wrap-style:square;mso-width-percent:0;mso-height-percent:200;mso-wrap-distance-left:9pt;mso-wrap-distance-top:0;mso-wrap-distance-right:9pt;mso-wrap-distance-bottom:0;mso-position-horizontal:absolute;mso-position-horizontal-relative:text;mso-position-vertical:absolute;mso-position-vertical-relative:text;mso-width-percent:0;mso-height-percent:200;mso-width-relative:margin;mso-height-relative:margin;v-text-anchor:top" o:gfxdata="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" stroked="f">
                 <v:textbox style="mso-fit-shape-to-text:t">
                   <w:txbxContent>
                     <w:p>
@@ -24026,7 +24344,7 @@
                     <pic:cNvPicPr/>
                   </pic:nvPicPr>
                   <pic:blipFill>
-                    <a:blip r:embed="rId21" cstate="print">
+                    <a:blip r:embed="rId23" cstate="print">
                       <a:extLst>
                         <a:ext uri="{28A0092B-C50C-407E-A947-70E740481C1C}">
                           <a14:useLocalDpi xmlns:a14="http://schemas.microsoft.com/office/drawing/2010/main" val="0"/>
@@ -24176,7 +24494,7 @@
           </mc:Choice>
           <mc:Fallback>
             <w:pict>
-              <v:shape w14:anchorId="25E107C3" id="_x0000_s1033" type="#_x0000_t202" style="position:absolute;margin-left:0;margin-top:637.1pt;width:479.4pt;height:110.55pt;z-index:-251648000;visibility:visible;mso-wrap-style:square;mso-width-percent:0;mso-height-percent:200;mso-wrap-distance-left:9pt;mso-wrap-distance-top:0;mso-wrap-distance-right:9pt;mso-wrap-distance-bottom:0;mso-position-horizontal:left;mso-position-horizontal-relative:margin;mso-position-vertical:absolute;mso-position-vertical-relative:text;mso-width-percent:0;mso-height-percent:200;mso-width-relative:margin;mso-height-relative:margin;v-text-anchor:top" o:gfxdata="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" stroked="f">
+              <v:shape id="_x0000_s1033" type="#_x0000_t202" style="position:absolute;margin-left:0;margin-top:637.1pt;width:479.4pt;height:110.55pt;z-index:-251648000;visibility:visible;mso-wrap-style:square;mso-width-percent:0;mso-height-percent:200;mso-wrap-distance-left:9pt;mso-wrap-distance-top:0;mso-wrap-distance-right:9pt;mso-wrap-distance-bottom:0;mso-position-horizontal:left;mso-position-horizontal-relative:margin;mso-position-vertical:absolute;mso-position-vertical-relative:text;mso-width-percent:0;mso-height-percent:200;mso-width-relative:margin;mso-height-relative:margin;v-text-anchor:top" o:gfxdata="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" stroked="f">
                 <v:textbox style="mso-fit-shape-to-text:t">
                   <w:txbxContent>
                     <w:p>
@@ -24247,7 +24565,7 @@
                     <pic:cNvPicPr/>
                   </pic:nvPicPr>
                   <pic:blipFill>
-                    <a:blip r:embed="rId22" cstate="print">
+                    <a:blip r:embed="rId24" cstate="print">
                       <a:extLst>
                         <a:ext uri="{28A0092B-C50C-407E-A947-70E740481C1C}">
                           <a14:useLocalDpi xmlns:a14="http://schemas.microsoft.com/office/drawing/2010/main" val="0"/>
@@ -24480,7 +24798,7 @@
                           </pic:cNvPicPr>
                         </pic:nvPicPr>
                         <pic:blipFill>
-                          <a:blip r:embed="rId23">
+                          <a:blip r:embed="rId25">
                             <a:extLst>
                               <a:ext uri="{28A0092B-C50C-407E-A947-70E740481C1C}">
                                 <a14:useLocalDpi xmlns:a14="http://schemas.microsoft.com/office/drawing/2010/main" val="0"/>
@@ -24509,7 +24827,7 @@
                           </pic:cNvPicPr>
                         </pic:nvPicPr>
                         <pic:blipFill>
-                          <a:blip r:embed="rId24">
+                          <a:blip r:embed="rId26">
                             <a:extLst>
                               <a:ext uri="{28A0092B-C50C-407E-A947-70E740481C1C}">
                                 <a14:useLocalDpi xmlns:a14="http://schemas.microsoft.com/office/drawing/2010/main" val="0"/>
@@ -24632,14 +24950,16 @@
           </mc:Choice>
           <mc:Fallback>
             <w:pict>
-              <v:group w14:anchorId="3F24ADB8" id="Group 5" o:spid="_x0000_s1034" style="position:absolute;left:0;text-align:left;margin-left:-3.75pt;margin-top:53.25pt;width:450.75pt;height:679.5pt;z-index:251650048" coordsize="57245,86296" o:gfxdata="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">
-                <v:shape id="Picture 3" o:spid="_x0000_s1035" type="#_x0000_t75" style="position:absolute;width:57245;height:42957;visibility:visible;mso-wrap-style:square" o:gfxdata="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">
-                  <v:imagedata r:id="rId25" o:title=""/>
+              <v:group id="Group 5" o:spid="_x0000_s1034" style="position:absolute;left:0;text-align:left;margin-left:-3.75pt;margin-top:53.25pt;width:450.75pt;height:679.5pt;z-index:251650048" coordsize="57245,86296" o:gfxdata="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">
+                <v:shape id="Picture 3" o:spid="_x0000_s1035" type="#_x0000_t75" style="position:absolute;width:57245;height:42957;visibility:visible;mso-wrap-style:square" o:gfxdata="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">
+                  <v:imagedata r:id="rId27" o:title=""/>
+                  <v:path arrowok="t"/>
                 </v:shape>
-                <v:shape id="Picture 4" o:spid="_x0000_s1036" type="#_x0000_t75" style="position:absolute;top:43338;width:57245;height:42958;visibility:visible;mso-wrap-style:square" o:gfxdata="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">
-                  <v:imagedata r:id="rId26" o:title=""/>
+                <v:shape id="Picture 4" o:spid="_x0000_s1036" type="#_x0000_t75" style="position:absolute;top:43338;width:57245;height:42958;visibility:visible;mso-wrap-style:square" o:gfxdata="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">
+                  <v:imagedata r:id="rId28" o:title=""/>
+                  <v:path arrowok="t"/>
                 </v:shape>
-                <v:shape id="Text Box 47" o:spid="_x0000_s1037" type="#_x0000_t202" style="position:absolute;left:4286;top:190;width:6502;height:9569;rotation:180;flip:y;visibility:visible;mso-wrap-style:square;v-text-anchor:top" o:gfxdata="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" filled="f" stroked="f">
+                <v:shape id="Text Box 47" o:spid="_x0000_s1037" type="#_x0000_t202" style="position:absolute;left:4286;top:190;width:6502;height:9569;rotation:180;flip:y;visibility:visible;mso-wrap-style:square;v-text-anchor:top" o:gfxdata="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" filled="f" stroked="f">
                   <v:textbox>
                     <w:txbxContent>
                       <w:p>
@@ -24650,7 +24970,7 @@
                     </w:txbxContent>
                   </v:textbox>
                 </v:shape>
-                <v:shape id="Text Box 1" o:spid="_x0000_s1038" type="#_x0000_t202" style="position:absolute;left:4476;top:43910;width:6503;height:9569;rotation:180;flip:y;visibility:visible;mso-wrap-style:square;v-text-anchor:top" o:gfxdata="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" filled="f" stroked="f">
+                <v:shape id="Text Box 1" o:spid="_x0000_s1038" type="#_x0000_t202" style="position:absolute;left:4476;top:43910;width:6503;height:9569;rotation:180;flip:y;visibility:visible;mso-wrap-style:square;v-text-anchor:top" o:gfxdata="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" filled="f" stroked="f">
                   <v:textbox>
                     <w:txbxContent>
                       <w:p>
@@ -24791,7 +25111,7 @@
           </mc:Choice>
           <mc:Fallback>
             <w:pict>
-              <v:shape w14:anchorId="3A346CA3" id="_x0000_s1039" type="#_x0000_t202" style="position:absolute;margin-left:182.15pt;margin-top:394.25pt;width:81.55pt;height:35.25pt;rotation:180;flip:y;z-index:251648000;visibility:visible;mso-wrap-style:square;mso-width-percent:0;mso-height-percent:0;mso-wrap-distance-left:9pt;mso-wrap-distance-top:0;mso-wrap-distance-right:9pt;mso-wrap-distance-bottom:0;mso-position-horizontal:absolute;mso-position-horizontal-relative:text;mso-position-vertical:absolute;mso-position-vertical-relative:text;mso-width-percent:0;mso-height-percent:0;mso-width-relative:margin;mso-height-relative:margin;v-text-anchor:top" o:gfxdata="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" filled="f" stroked="f">
+              <v:shape id="_x0000_s1039" type="#_x0000_t202" style="position:absolute;margin-left:182.15pt;margin-top:394.25pt;width:81.55pt;height:35.25pt;rotation:180;flip:y;z-index:251648000;visibility:visible;mso-wrap-style:square;mso-width-percent:0;mso-height-percent:0;mso-wrap-distance-left:9pt;mso-wrap-distance-top:0;mso-wrap-distance-right:9pt;mso-wrap-distance-bottom:0;mso-position-horizontal:absolute;mso-position-horizontal-relative:text;mso-position-vertical:absolute;mso-position-vertical-relative:text;mso-width-percent:0;mso-height-percent:0;mso-width-relative:margin;mso-height-relative:margin;v-text-anchor:top" o:gfxdata="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" filled="f" stroked="f">
                 <v:textbox>
                   <w:txbxContent>
                     <w:p>
@@ -24847,7 +25167,7 @@
                     <pic:cNvPicPr/>
                   </pic:nvPicPr>
                   <pic:blipFill>
-                    <a:blip r:embed="rId27" cstate="print">
+                    <a:blip r:embed="rId29" cstate="print">
                       <a:extLst>
                         <a:ext uri="{28A0092B-C50C-407E-A947-70E740481C1C}">
                           <a14:useLocalDpi xmlns:a14="http://schemas.microsoft.com/office/drawing/2010/main" val="0"/>
@@ -34718,7 +35038,7 @@
 </file>
 
 <file path=word/endnotes.xml><?xml version="1.0" encoding="utf-8"?>
-<w:endnotes xmlns:wpc="http://schemas.microsoft.com/office/word/2010/wordprocessingCanvas" xmlns:cx="http://schemas.microsoft.com/office/drawing/2014/chartex" xmlns:cx1="http://schemas.microsoft.com/office/drawing/2015/9/8/chartex" xmlns:cx2="http://schemas.microsoft.com/office/drawing/2015/10/21/chartex" xmlns:cx3="http://schemas.microsoft.com/office/drawing/2016/5/9/chartex" xmlns:cx4="http://schemas.microsoft.com/office/drawing/2016/5/10/chartex" xmlns:cx5="http://schemas.microsoft.com/office/drawing/2016/5/11/chartex" xmlns:cx6="http://schemas.microsoft.com/office/drawing/2016/5/12/chartex" xmlns:cx7="http://schemas.microsoft.com/office/drawing/2016/5/13/chartex" xmlns:cx8="http://schemas.microsoft.com/office/drawing/2016/5/14/chartex" xmlns:mc="http://schemas.openxmlformats.org/markup-compatibility/2006" xmlns:aink="http://schemas.microsoft.com/office/drawing/2016/ink" xmlns:am3d="http://schemas.microsoft.com/office/drawing/2017/model3d" xmlns:o="urn:schemas-microsoft-com:office:office" xmlns:r="http://schemas.openxmlformats.org/officeDocument/2006/relationships" xmlns:m="http://schemas.openxmlformats.org/officeDocument/2006/math" xmlns:v="urn:schemas-microsoft-com:vml" xmlns:wp14="http://schemas.microsoft.com/office/word/2010/wordprocessingDrawing" xmlns:wp="http://schemas.openxmlformats.org/drawingml/2006/wordprocessingDrawing" xmlns:w10="urn:schemas-microsoft-com:office:word" xmlns:w="http://schemas.openxmlformats.org/wordprocessingml/2006/main" xmlns:w14="http://schemas.microsoft.com/office/word/2010/wordml" xmlns:w15="http://schemas.microsoft.com/office/word/2012/wordml" xmlns:w16cid="http://schemas.microsoft.com/office/word/2016/wordml/cid" xmlns:w16se="http://schemas.microsoft.com/office/word/2015/wordml/symex" xmlns:wpg="http://schemas.microsoft.com/office/word/2010/wordprocessingGroup" xmlns:wpi="http://schemas.microsoft.com/office/word/2010/wordprocessingInk" xmlns:wne="http://schemas.microsoft.com/office/word/2006/wordml" xmlns:wps="http://schemas.microsoft.com/office/word/2010/wordprocessingShape" mc:Ignorable="w14 w15 w16se w16cid wp14">
+<w:endnotes xmlns:wpc="http://schemas.microsoft.com/office/word/2010/wordprocessingCanvas" xmlns:mc="http://schemas.openxmlformats.org/markup-compatibility/2006" xmlns:o="urn:schemas-microsoft-com:office:office" xmlns:r="http://schemas.openxmlformats.org/officeDocument/2006/relationships" xmlns:m="http://schemas.openxmlformats.org/officeDocument/2006/math" xmlns:v="urn:schemas-microsoft-com:vml" xmlns:wp14="http://schemas.microsoft.com/office/word/2010/wordprocessingDrawing" xmlns:wp="http://schemas.openxmlformats.org/drawingml/2006/wordprocessingDrawing" xmlns:w10="urn:schemas-microsoft-com:office:word" xmlns:w="http://schemas.openxmlformats.org/wordprocessingml/2006/main" xmlns:w14="http://schemas.microsoft.com/office/word/2010/wordml" xmlns:wpg="http://schemas.microsoft.com/office/word/2010/wordprocessingGroup" xmlns:wpi="http://schemas.microsoft.com/office/word/2010/wordprocessingInk" xmlns:wne="http://schemas.microsoft.com/office/word/2006/wordml" xmlns:wps="http://schemas.microsoft.com/office/word/2010/wordprocessingShape" mc:Ignorable="w14 wp14">
   <w:endnote w:type="separator" w:id="-1">
     <w:p>
       <w:r>
@@ -34737,7 +35057,7 @@
 </file>
 
 <file path=word/footer1.xml><?xml version="1.0" encoding="utf-8"?>
-<w:ftr xmlns:wpc="http://schemas.microsoft.com/office/word/2010/wordprocessingCanvas" xmlns:cx="http://schemas.microsoft.com/office/drawing/2014/chartex" xmlns:cx1="http://schemas.microsoft.com/office/drawing/2015/9/8/chartex" xmlns:cx2="http://schemas.microsoft.com/office/drawing/2015/10/21/chartex" xmlns:cx3="http://schemas.microsoft.com/office/drawing/2016/5/9/chartex" xmlns:cx4="http://schemas.microsoft.com/office/drawing/2016/5/10/chartex" xmlns:cx5="http://schemas.microsoft.com/office/drawing/2016/5/11/chartex" xmlns:cx6="http://schemas.microsoft.com/office/drawing/2016/5/12/chartex" xmlns:cx7="http://schemas.microsoft.com/office/drawing/2016/5/13/chartex" xmlns:cx8="http://schemas.microsoft.com/office/drawing/2016/5/14/chartex" xmlns:mc="http://schemas.openxmlformats.org/markup-compatibility/2006" xmlns:aink="http://schemas.microsoft.com/office/drawing/2016/ink" xmlns:am3d="http://schemas.microsoft.com/office/drawing/2017/model3d" xmlns:o="urn:schemas-microsoft-com:office:office" xmlns:r="http://schemas.openxmlformats.org/officeDocument/2006/relationships" xmlns:m="http://schemas.openxmlformats.org/officeDocument/2006/math" xmlns:v="urn:schemas-microsoft-com:vml" xmlns:wp14="http://schemas.microsoft.com/office/word/2010/wordprocessingDrawing" xmlns:wp="http://schemas.openxmlformats.org/drawingml/2006/wordprocessingDrawing" xmlns:w10="urn:schemas-microsoft-com:office:word" xmlns:w="http://schemas.openxmlformats.org/wordprocessingml/2006/main" xmlns:w14="http://schemas.microsoft.com/office/word/2010/wordml" xmlns:w15="http://schemas.microsoft.com/office/word/2012/wordml" xmlns:w16cid="http://schemas.microsoft.com/office/word/2016/wordml/cid" xmlns:w16se="http://schemas.microsoft.com/office/word/2015/wordml/symex" xmlns:wpg="http://schemas.microsoft.com/office/word/2010/wordprocessingGroup" xmlns:wpi="http://schemas.microsoft.com/office/word/2010/wordprocessingInk" xmlns:wne="http://schemas.microsoft.com/office/word/2006/wordml" xmlns:wps="http://schemas.microsoft.com/office/word/2010/wordprocessingShape" mc:Ignorable="w14 w15 w16se w16cid wp14">
+<w:ftr xmlns:wpc="http://schemas.microsoft.com/office/word/2010/wordprocessingCanvas" xmlns:mc="http://schemas.openxmlformats.org/markup-compatibility/2006" xmlns:o="urn:schemas-microsoft-com:office:office" xmlns:r="http://schemas.openxmlformats.org/officeDocument/2006/relationships" xmlns:m="http://schemas.openxmlformats.org/officeDocument/2006/math" xmlns:v="urn:schemas-microsoft-com:vml" xmlns:wp14="http://schemas.microsoft.com/office/word/2010/wordprocessingDrawing" xmlns:wp="http://schemas.openxmlformats.org/drawingml/2006/wordprocessingDrawing" xmlns:w10="urn:schemas-microsoft-com:office:word" xmlns:w="http://schemas.openxmlformats.org/wordprocessingml/2006/main" xmlns:w14="http://schemas.microsoft.com/office/word/2010/wordml" xmlns:wpg="http://schemas.microsoft.com/office/word/2010/wordprocessingGroup" xmlns:wpi="http://schemas.microsoft.com/office/word/2010/wordprocessingInk" xmlns:wne="http://schemas.microsoft.com/office/word/2006/wordml" xmlns:wps="http://schemas.microsoft.com/office/word/2010/wordprocessingShape" mc:Ignorable="w14 wp14">
   <w:sdt>
     <w:sdtPr>
       <w:rPr>
@@ -34749,11 +35069,6 @@
         <w:docPartUnique/>
       </w:docPartObj>
     </w:sdtPr>
-    <w:sdtEndPr>
-      <w:rPr>
-        <w:rStyle w:val="PageNumber"/>
-      </w:rPr>
-    </w:sdtEndPr>
     <w:sdtContent>
       <w:p>
         <w:pPr>
@@ -34792,7 +35107,7 @@
 </file>
 
 <file path=word/footer2.xml><?xml version="1.0" encoding="utf-8"?>
-<w:ftr xmlns:wpc="http://schemas.microsoft.com/office/word/2010/wordprocessingCanvas" xmlns:cx="http://schemas.microsoft.com/office/drawing/2014/chartex" xmlns:cx1="http://schemas.microsoft.com/office/drawing/2015/9/8/chartex" xmlns:cx2="http://schemas.microsoft.com/office/drawing/2015/10/21/chartex" xmlns:cx3="http://schemas.microsoft.com/office/drawing/2016/5/9/chartex" xmlns:cx4="http://schemas.microsoft.com/office/drawing/2016/5/10/chartex" xmlns:cx5="http://schemas.microsoft.com/office/drawing/2016/5/11/chartex" xmlns:cx6="http://schemas.microsoft.com/office/drawing/2016/5/12/chartex" xmlns:cx7="http://schemas.microsoft.com/office/drawing/2016/5/13/chartex" xmlns:cx8="http://schemas.microsoft.com/office/drawing/2016/5/14/chartex" xmlns:mc="http://schemas.openxmlformats.org/markup-compatibility/2006" xmlns:aink="http://schemas.microsoft.com/office/drawing/2016/ink" xmlns:am3d="http://schemas.microsoft.com/office/drawing/2017/model3d" xmlns:o="urn:schemas-microsoft-com:office:office" xmlns:r="http://schemas.openxmlformats.org/officeDocument/2006/relationships" xmlns:m="http://schemas.openxmlformats.org/officeDocument/2006/math" xmlns:v="urn:schemas-microsoft-com:vml" xmlns:wp14="http://schemas.microsoft.com/office/word/2010/wordprocessingDrawing" xmlns:wp="http://schemas.openxmlformats.org/drawingml/2006/wordprocessingDrawing" xmlns:w10="urn:schemas-microsoft-com:office:word" xmlns:w="http://schemas.openxmlformats.org/wordprocessingml/2006/main" xmlns:w14="http://schemas.microsoft.com/office/word/2010/wordml" xmlns:w15="http://schemas.microsoft.com/office/word/2012/wordml" xmlns:w16cid="http://schemas.microsoft.com/office/word/2016/wordml/cid" xmlns:w16se="http://schemas.microsoft.com/office/word/2015/wordml/symex" xmlns:wpg="http://schemas.microsoft.com/office/word/2010/wordprocessingGroup" xmlns:wpi="http://schemas.microsoft.com/office/word/2010/wordprocessingInk" xmlns:wne="http://schemas.microsoft.com/office/word/2006/wordml" xmlns:wps="http://schemas.microsoft.com/office/word/2010/wordprocessingShape" mc:Ignorable="w14 w15 w16se w16cid wp14">
+<w:ftr xmlns:wpc="http://schemas.microsoft.com/office/word/2010/wordprocessingCanvas" xmlns:mc="http://schemas.openxmlformats.org/markup-compatibility/2006" xmlns:o="urn:schemas-microsoft-com:office:office" xmlns:r="http://schemas.openxmlformats.org/officeDocument/2006/relationships" xmlns:m="http://schemas.openxmlformats.org/officeDocument/2006/math" xmlns:v="urn:schemas-microsoft-com:vml" xmlns:wp14="http://schemas.microsoft.com/office/word/2010/wordprocessingDrawing" xmlns:wp="http://schemas.openxmlformats.org/drawingml/2006/wordprocessingDrawing" xmlns:w10="urn:schemas-microsoft-com:office:word" xmlns:w="http://schemas.openxmlformats.org/wordprocessingml/2006/main" xmlns:w14="http://schemas.microsoft.com/office/word/2010/wordml" xmlns:wpg="http://schemas.microsoft.com/office/word/2010/wordprocessingGroup" xmlns:wpi="http://schemas.microsoft.com/office/word/2010/wordprocessingInk" xmlns:wne="http://schemas.microsoft.com/office/word/2006/wordml" xmlns:wps="http://schemas.microsoft.com/office/word/2010/wordprocessingShape" mc:Ignorable="w14 wp14">
   <w:sdt>
     <w:sdtPr>
       <w:rPr>
@@ -34807,11 +35122,6 @@
         <w:docPartUnique/>
       </w:docPartObj>
     </w:sdtPr>
-    <w:sdtEndPr>
-      <w:rPr>
-        <w:rStyle w:val="PageNumber"/>
-      </w:rPr>
-    </w:sdtEndPr>
     <w:sdtContent>
       <w:p>
         <w:pPr>
@@ -34874,7 +35184,7 @@
             <w:sz w:val="24"/>
             <w:szCs w:val="24"/>
           </w:rPr>
-          <w:t>16</w:t>
+          <w:t>30</w:t>
         </w:r>
         <w:r>
           <w:rPr>
@@ -34906,7 +35216,7 @@
 </file>
 
 <file path=word/footer3.xml><?xml version="1.0" encoding="utf-8"?>
-<w:ftr xmlns:wpc="http://schemas.microsoft.com/office/word/2010/wordprocessingCanvas" xmlns:cx="http://schemas.microsoft.com/office/drawing/2014/chartex" xmlns:cx1="http://schemas.microsoft.com/office/drawing/2015/9/8/chartex" xmlns:cx2="http://schemas.microsoft.com/office/drawing/2015/10/21/chartex" xmlns:cx3="http://schemas.microsoft.com/office/drawing/2016/5/9/chartex" xmlns:cx4="http://schemas.microsoft.com/office/drawing/2016/5/10/chartex" xmlns:cx5="http://schemas.microsoft.com/office/drawing/2016/5/11/chartex" xmlns:cx6="http://schemas.microsoft.com/office/drawing/2016/5/12/chartex" xmlns:cx7="http://schemas.microsoft.com/office/drawing/2016/5/13/chartex" xmlns:cx8="http://schemas.microsoft.com/office/drawing/2016/5/14/chartex" xmlns:mc="http://schemas.openxmlformats.org/markup-compatibility/2006" xmlns:aink="http://schemas.microsoft.com/office/drawing/2016/ink" xmlns:am3d="http://schemas.microsoft.com/office/drawing/2017/model3d" xmlns:o="urn:schemas-microsoft-com:office:office" xmlns:r="http://schemas.openxmlformats.org/officeDocument/2006/relationships" xmlns:m="http://schemas.openxmlformats.org/officeDocument/2006/math" xmlns:v="urn:schemas-microsoft-com:vml" xmlns:wp14="http://schemas.microsoft.com/office/word/2010/wordprocessingDrawing" xmlns:wp="http://schemas.openxmlformats.org/drawingml/2006/wordprocessingDrawing" xmlns:w10="urn:schemas-microsoft-com:office:word" xmlns:w="http://schemas.openxmlformats.org/wordprocessingml/2006/main" xmlns:w14="http://schemas.microsoft.com/office/word/2010/wordml" xmlns:w15="http://schemas.microsoft.com/office/word/2012/wordml" xmlns:w16cid="http://schemas.microsoft.com/office/word/2016/wordml/cid" xmlns:w16se="http://schemas.microsoft.com/office/word/2015/wordml/symex" xmlns:wpg="http://schemas.microsoft.com/office/word/2010/wordprocessingGroup" xmlns:wpi="http://schemas.microsoft.com/office/word/2010/wordprocessingInk" xmlns:wne="http://schemas.microsoft.com/office/word/2006/wordml" xmlns:wps="http://schemas.microsoft.com/office/word/2010/wordprocessingShape" mc:Ignorable="w14 w15 w16se w16cid wp14">
+<w:ftr xmlns:wpc="http://schemas.microsoft.com/office/word/2010/wordprocessingCanvas" xmlns:mc="http://schemas.openxmlformats.org/markup-compatibility/2006" xmlns:o="urn:schemas-microsoft-com:office:office" xmlns:r="http://schemas.openxmlformats.org/officeDocument/2006/relationships" xmlns:m="http://schemas.openxmlformats.org/officeDocument/2006/math" xmlns:v="urn:schemas-microsoft-com:vml" xmlns:wp14="http://schemas.microsoft.com/office/word/2010/wordprocessingDrawing" xmlns:wp="http://schemas.openxmlformats.org/drawingml/2006/wordprocessingDrawing" xmlns:w10="urn:schemas-microsoft-com:office:word" xmlns:w="http://schemas.openxmlformats.org/wordprocessingml/2006/main" xmlns:w14="http://schemas.microsoft.com/office/word/2010/wordml" xmlns:wpg="http://schemas.microsoft.com/office/word/2010/wordprocessingGroup" xmlns:wpi="http://schemas.microsoft.com/office/word/2010/wordprocessingInk" xmlns:wne="http://schemas.microsoft.com/office/word/2006/wordml" xmlns:wps="http://schemas.microsoft.com/office/word/2010/wordprocessingShape" mc:Ignorable="w14 wp14">
   <w:p>
     <w:pPr>
       <w:pStyle w:val="Footer"/>
@@ -34916,7 +35226,7 @@
 </file>
 
 <file path=word/footnotes.xml><?xml version="1.0" encoding="utf-8"?>
-<w:footnotes xmlns:wpc="http://schemas.microsoft.com/office/word/2010/wordprocessingCanvas" xmlns:cx="http://schemas.microsoft.com/office/drawing/2014/chartex" xmlns:cx1="http://schemas.microsoft.com/office/drawing/2015/9/8/chartex" xmlns:cx2="http://schemas.microsoft.com/office/drawing/2015/10/21/chartex" xmlns:cx3="http://schemas.microsoft.com/office/drawing/2016/5/9/chartex" xmlns:cx4="http://schemas.microsoft.com/office/drawing/2016/5/10/chartex" xmlns:cx5="http://schemas.microsoft.com/office/drawing/2016/5/11/chartex" xmlns:cx6="http://schemas.microsoft.com/office/drawing/2016/5/12/chartex" xmlns:cx7="http://schemas.microsoft.com/office/drawing/2016/5/13/chartex" xmlns:cx8="http://schemas.microsoft.com/office/drawing/2016/5/14/chartex" xmlns:mc="http://schemas.openxmlformats.org/markup-compatibility/2006" xmlns:aink="http://schemas.microsoft.com/office/drawing/2016/ink" xmlns:am3d="http://schemas.microsoft.com/office/drawing/2017/model3d" xmlns:o="urn:schemas-microsoft-com:office:office" xmlns:r="http://schemas.openxmlformats.org/officeDocument/2006/relationships" xmlns:m="http://schemas.openxmlformats.org/officeDocument/2006/math" xmlns:v="urn:schemas-microsoft-com:vml" xmlns:wp14="http://schemas.microsoft.com/office/word/2010/wordprocessingDrawing" xmlns:wp="http://schemas.openxmlformats.org/drawingml/2006/wordprocessingDrawing" xmlns:w10="urn:schemas-microsoft-com:office:word" xmlns:w="http://schemas.openxmlformats.org/wordprocessingml/2006/main" xmlns:w14="http://schemas.microsoft.com/office/word/2010/wordml" xmlns:w15="http://schemas.microsoft.com/office/word/2012/wordml" xmlns:w16cid="http://schemas.microsoft.com/office/word/2016/wordml/cid" xmlns:w16se="http://schemas.microsoft.com/office/word/2015/wordml/symex" xmlns:wpg="http://schemas.microsoft.com/office/word/2010/wordprocessingGroup" xmlns:wpi="http://schemas.microsoft.com/office/word/2010/wordprocessingInk" xmlns:wne="http://schemas.microsoft.com/office/word/2006/wordml" xmlns:wps="http://schemas.microsoft.com/office/word/2010/wordprocessingShape" mc:Ignorable="w14 w15 w16se w16cid wp14">
+<w:footnotes xmlns:wpc="http://schemas.microsoft.com/office/word/2010/wordprocessingCanvas" xmlns:mc="http://schemas.openxmlformats.org/markup-compatibility/2006" xmlns:o="urn:schemas-microsoft-com:office:office" xmlns:r="http://schemas.openxmlformats.org/officeDocument/2006/relationships" xmlns:m="http://schemas.openxmlformats.org/officeDocument/2006/math" xmlns:v="urn:schemas-microsoft-com:vml" xmlns:wp14="http://schemas.microsoft.com/office/word/2010/wordprocessingDrawing" xmlns:wp="http://schemas.openxmlformats.org/drawingml/2006/wordprocessingDrawing" xmlns:w10="urn:schemas-microsoft-com:office:word" xmlns:w="http://schemas.openxmlformats.org/wordprocessingml/2006/main" xmlns:w14="http://schemas.microsoft.com/office/word/2010/wordml" xmlns:wpg="http://schemas.microsoft.com/office/word/2010/wordprocessingGroup" xmlns:wpi="http://schemas.microsoft.com/office/word/2010/wordprocessingInk" xmlns:wne="http://schemas.microsoft.com/office/word/2006/wordml" xmlns:wps="http://schemas.microsoft.com/office/word/2010/wordprocessingShape" mc:Ignorable="w14 wp14">
   <w:footnote w:type="separator" w:id="-1">
     <w:p>
       <w:r>
@@ -34935,7 +35245,7 @@
 </file>
 
 <file path=word/header1.xml><?xml version="1.0" encoding="utf-8"?>
-<w:hdr xmlns:wpc="http://schemas.microsoft.com/office/word/2010/wordprocessingCanvas" xmlns:cx="http://schemas.microsoft.com/office/drawing/2014/chartex" xmlns:cx1="http://schemas.microsoft.com/office/drawing/2015/9/8/chartex" xmlns:cx2="http://schemas.microsoft.com/office/drawing/2015/10/21/chartex" xmlns:cx3="http://schemas.microsoft.com/office/drawing/2016/5/9/chartex" xmlns:cx4="http://schemas.microsoft.com/office/drawing/2016/5/10/chartex" xmlns:cx5="http://schemas.microsoft.com/office/drawing/2016/5/11/chartex" xmlns:cx6="http://schemas.microsoft.com/office/drawing/2016/5/12/chartex" xmlns:cx7="http://schemas.microsoft.com/office/drawing/2016/5/13/chartex" xmlns:cx8="http://schemas.microsoft.com/office/drawing/2016/5/14/chartex" xmlns:mc="http://schemas.openxmlformats.org/markup-compatibility/2006" xmlns:aink="http://schemas.microsoft.com/office/drawing/2016/ink" xmlns:am3d="http://schemas.microsoft.com/office/drawing/2017/model3d" xmlns:o="urn:schemas-microsoft-com:office:office" xmlns:r="http://schemas.openxmlformats.org/officeDocument/2006/relationships" xmlns:m="http://schemas.openxmlformats.org/officeDocument/2006/math" xmlns:v="urn:schemas-microsoft-com:vml" xmlns:wp14="http://schemas.microsoft.com/office/word/2010/wordprocessingDrawing" xmlns:wp="http://schemas.openxmlformats.org/drawingml/2006/wordprocessingDrawing" xmlns:w10="urn:schemas-microsoft-com:office:word" xmlns:w="http://schemas.openxmlformats.org/wordprocessingml/2006/main" xmlns:w14="http://schemas.microsoft.com/office/word/2010/wordml" xmlns:w15="http://schemas.microsoft.com/office/word/2012/wordml" xmlns:w16cid="http://schemas.microsoft.com/office/word/2016/wordml/cid" xmlns:w16se="http://schemas.microsoft.com/office/word/2015/wordml/symex" xmlns:wpg="http://schemas.microsoft.com/office/word/2010/wordprocessingGroup" xmlns:wpi="http://schemas.microsoft.com/office/word/2010/wordprocessingInk" xmlns:wne="http://schemas.microsoft.com/office/word/2006/wordml" xmlns:wps="http://schemas.microsoft.com/office/word/2010/wordprocessingShape" mc:Ignorable="w14 w15 w16se w16cid wp14">
+<w:hdr xmlns:wpc="http://schemas.microsoft.com/office/word/2010/wordprocessingCanvas" xmlns:mc="http://schemas.openxmlformats.org/markup-compatibility/2006" xmlns:o="urn:schemas-microsoft-com:office:office" xmlns:r="http://schemas.openxmlformats.org/officeDocument/2006/relationships" xmlns:m="http://schemas.openxmlformats.org/officeDocument/2006/math" xmlns:v="urn:schemas-microsoft-com:vml" xmlns:wp14="http://schemas.microsoft.com/office/word/2010/wordprocessingDrawing" xmlns:wp="http://schemas.openxmlformats.org/drawingml/2006/wordprocessingDrawing" xmlns:w10="urn:schemas-microsoft-com:office:word" xmlns:w="http://schemas.openxmlformats.org/wordprocessingml/2006/main" xmlns:w14="http://schemas.microsoft.com/office/word/2010/wordml" xmlns:wpg="http://schemas.microsoft.com/office/word/2010/wordprocessingGroup" xmlns:wpi="http://schemas.microsoft.com/office/word/2010/wordprocessingInk" xmlns:wne="http://schemas.microsoft.com/office/word/2006/wordml" xmlns:wps="http://schemas.microsoft.com/office/word/2010/wordprocessingShape" mc:Ignorable="w14 wp14">
   <w:p>
     <w:pPr>
       <w:pStyle w:val="Header"/>
@@ -34945,7 +35255,7 @@
 </file>
 
 <file path=word/header2.xml><?xml version="1.0" encoding="utf-8"?>
-<w:hdr xmlns:wpc="http://schemas.microsoft.com/office/word/2010/wordprocessingCanvas" xmlns:cx="http://schemas.microsoft.com/office/drawing/2014/chartex" xmlns:cx1="http://schemas.microsoft.com/office/drawing/2015/9/8/chartex" xmlns:cx2="http://schemas.microsoft.com/office/drawing/2015/10/21/chartex" xmlns:cx3="http://schemas.microsoft.com/office/drawing/2016/5/9/chartex" xmlns:cx4="http://schemas.microsoft.com/office/drawing/2016/5/10/chartex" xmlns:cx5="http://schemas.microsoft.com/office/drawing/2016/5/11/chartex" xmlns:cx6="http://schemas.microsoft.com/office/drawing/2016/5/12/chartex" xmlns:cx7="http://schemas.microsoft.com/office/drawing/2016/5/13/chartex" xmlns:cx8="http://schemas.microsoft.com/office/drawing/2016/5/14/chartex" xmlns:mc="http://schemas.openxmlformats.org/markup-compatibility/2006" xmlns:aink="http://schemas.microsoft.com/office/drawing/2016/ink" xmlns:am3d="http://schemas.microsoft.com/office/drawing/2017/model3d" xmlns:o="urn:schemas-microsoft-com:office:office" xmlns:r="http://schemas.openxmlformats.org/officeDocument/2006/relationships" xmlns:m="http://schemas.openxmlformats.org/officeDocument/2006/math" xmlns:v="urn:schemas-microsoft-com:vml" xmlns:wp14="http://schemas.microsoft.com/office/word/2010/wordprocessingDrawing" xmlns:wp="http://schemas.openxmlformats.org/drawingml/2006/wordprocessingDrawing" xmlns:w10="urn:schemas-microsoft-com:office:word" xmlns:w="http://schemas.openxmlformats.org/wordprocessingml/2006/main" xmlns:w14="http://schemas.microsoft.com/office/word/2010/wordml" xmlns:w15="http://schemas.microsoft.com/office/word/2012/wordml" xmlns:w16cid="http://schemas.microsoft.com/office/word/2016/wordml/cid" xmlns:w16se="http://schemas.microsoft.com/office/word/2015/wordml/symex" xmlns:wpg="http://schemas.microsoft.com/office/word/2010/wordprocessingGroup" xmlns:wpi="http://schemas.microsoft.com/office/word/2010/wordprocessingInk" xmlns:wne="http://schemas.microsoft.com/office/word/2006/wordml" xmlns:wps="http://schemas.microsoft.com/office/word/2010/wordprocessingShape" mc:Ignorable="w14 w15 w16se w16cid wp14">
+<w:hdr xmlns:wpc="http://schemas.microsoft.com/office/word/2010/wordprocessingCanvas" xmlns:mc="http://schemas.openxmlformats.org/markup-compatibility/2006" xmlns:o="urn:schemas-microsoft-com:office:office" xmlns:r="http://schemas.openxmlformats.org/officeDocument/2006/relationships" xmlns:m="http://schemas.openxmlformats.org/officeDocument/2006/math" xmlns:v="urn:schemas-microsoft-com:vml" xmlns:wp14="http://schemas.microsoft.com/office/word/2010/wordprocessingDrawing" xmlns:wp="http://schemas.openxmlformats.org/drawingml/2006/wordprocessingDrawing" xmlns:w10="urn:schemas-microsoft-com:office:word" xmlns:w="http://schemas.openxmlformats.org/wordprocessingml/2006/main" xmlns:w14="http://schemas.microsoft.com/office/word/2010/wordml" xmlns:wpg="http://schemas.microsoft.com/office/word/2010/wordprocessingGroup" xmlns:wpi="http://schemas.microsoft.com/office/word/2010/wordprocessingInk" xmlns:wne="http://schemas.microsoft.com/office/word/2006/wordml" xmlns:wps="http://schemas.microsoft.com/office/word/2010/wordprocessingShape" mc:Ignorable="w14 wp14">
   <w:p>
     <w:pPr>
       <w:pStyle w:val="Header"/>
@@ -34955,7 +35265,7 @@
 </file>
 
 <file path=word/header3.xml><?xml version="1.0" encoding="utf-8"?>
-<w:hdr xmlns:wpc="http://schemas.microsoft.com/office/word/2010/wordprocessingCanvas" xmlns:cx="http://schemas.microsoft.com/office/drawing/2014/chartex" xmlns:cx1="http://schemas.microsoft.com/office/drawing/2015/9/8/chartex" xmlns:cx2="http://schemas.microsoft.com/office/drawing/2015/10/21/chartex" xmlns:cx3="http://schemas.microsoft.com/office/drawing/2016/5/9/chartex" xmlns:cx4="http://schemas.microsoft.com/office/drawing/2016/5/10/chartex" xmlns:cx5="http://schemas.microsoft.com/office/drawing/2016/5/11/chartex" xmlns:cx6="http://schemas.microsoft.com/office/drawing/2016/5/12/chartex" xmlns:cx7="http://schemas.microsoft.com/office/drawing/2016/5/13/chartex" xmlns:cx8="http://schemas.microsoft.com/office/drawing/2016/5/14/chartex" xmlns:mc="http://schemas.openxmlformats.org/markup-compatibility/2006" xmlns:aink="http://schemas.microsoft.com/office/drawing/2016/ink" xmlns:am3d="http://schemas.microsoft.com/office/drawing/2017/model3d" xmlns:o="urn:schemas-microsoft-com:office:office" xmlns:r="http://schemas.openxmlformats.org/officeDocument/2006/relationships" xmlns:m="http://schemas.openxmlformats.org/officeDocument/2006/math" xmlns:v="urn:schemas-microsoft-com:vml" xmlns:wp14="http://schemas.microsoft.com/office/word/2010/wordprocessingDrawing" xmlns:wp="http://schemas.openxmlformats.org/drawingml/2006/wordprocessingDrawing" xmlns:w10="urn:schemas-microsoft-com:office:word" xmlns:w="http://schemas.openxmlformats.org/wordprocessingml/2006/main" xmlns:w14="http://schemas.microsoft.com/office/word/2010/wordml" xmlns:w15="http://schemas.microsoft.com/office/word/2012/wordml" xmlns:w16cid="http://schemas.microsoft.com/office/word/2016/wordml/cid" xmlns:w16se="http://schemas.microsoft.com/office/word/2015/wordml/symex" xmlns:wpg="http://schemas.microsoft.com/office/word/2010/wordprocessingGroup" xmlns:wpi="http://schemas.microsoft.com/office/word/2010/wordprocessingInk" xmlns:wne="http://schemas.microsoft.com/office/word/2006/wordml" xmlns:wps="http://schemas.microsoft.com/office/word/2010/wordprocessingShape" mc:Ignorable="w14 w15 w16se w16cid wp14">
+<w:hdr xmlns:wpc="http://schemas.microsoft.com/office/word/2010/wordprocessingCanvas" xmlns:mc="http://schemas.openxmlformats.org/markup-compatibility/2006" xmlns:o="urn:schemas-microsoft-com:office:office" xmlns:r="http://schemas.openxmlformats.org/officeDocument/2006/relationships" xmlns:m="http://schemas.openxmlformats.org/officeDocument/2006/math" xmlns:v="urn:schemas-microsoft-com:vml" xmlns:wp14="http://schemas.microsoft.com/office/word/2010/wordprocessingDrawing" xmlns:wp="http://schemas.openxmlformats.org/drawingml/2006/wordprocessingDrawing" xmlns:w10="urn:schemas-microsoft-com:office:word" xmlns:w="http://schemas.openxmlformats.org/wordprocessingml/2006/main" xmlns:w14="http://schemas.microsoft.com/office/word/2010/wordml" xmlns:wpg="http://schemas.microsoft.com/office/word/2010/wordprocessingGroup" xmlns:wpi="http://schemas.microsoft.com/office/word/2010/wordprocessingInk" xmlns:wne="http://schemas.microsoft.com/office/word/2006/wordml" xmlns:wps="http://schemas.microsoft.com/office/word/2010/wordprocessingShape" mc:Ignorable="w14 wp14">
   <w:p>
     <w:pPr>
       <w:pStyle w:val="Header"/>
@@ -34965,8 +35275,8 @@
 </file>
 
 <file path=word/numbering.xml><?xml version="1.0" encoding="utf-8"?>
-<w:numbering xmlns:wpc="http://schemas.microsoft.com/office/word/2010/wordprocessingCanvas" xmlns:cx="http://schemas.microsoft.com/office/drawing/2014/chartex" xmlns:cx1="http://schemas.microsoft.com/office/drawing/2015/9/8/chartex" xmlns:cx2="http://schemas.microsoft.com/office/drawing/2015/10/21/chartex" xmlns:cx3="http://schemas.microsoft.com/office/drawing/2016/5/9/chartex" xmlns:cx4="http://schemas.microsoft.com/office/drawing/2016/5/10/chartex" xmlns:cx5="http://schemas.microsoft.com/office/drawing/2016/5/11/chartex" xmlns:cx6="http://schemas.microsoft.com/office/drawing/2016/5/12/chartex" xmlns:cx7="http://schemas.microsoft.com/office/drawing/2016/5/13/chartex" xmlns:cx8="http://schemas.microsoft.com/office/drawing/2016/5/14/chartex" xmlns:mc="http://schemas.openxmlformats.org/markup-compatibility/2006" xmlns:aink="http://schemas.microsoft.com/office/drawing/2016/ink" xmlns:am3d="http://schemas.microsoft.com/office/drawing/2017/model3d" xmlns:o="urn:schemas-microsoft-com:office:office" xmlns:r="http://schemas.openxmlformats.org/officeDocument/2006/relationships" xmlns:m="http://schemas.openxmlformats.org/officeDocument/2006/math" xmlns:v="urn:schemas-microsoft-com:vml" xmlns:wp14="http://schemas.microsoft.com/office/word/2010/wordprocessingDrawing" xmlns:wp="http://schemas.openxmlformats.org/drawingml/2006/wordprocessingDrawing" xmlns:w10="urn:schemas-microsoft-com:office:word" xmlns:w="http://schemas.openxmlformats.org/wordprocessingml/2006/main" xmlns:w14="http://schemas.microsoft.com/office/word/2010/wordml" xmlns:w15="http://schemas.microsoft.com/office/word/2012/wordml" xmlns:w16cid="http://schemas.microsoft.com/office/word/2016/wordml/cid" xmlns:w16se="http://schemas.microsoft.com/office/word/2015/wordml/symex" xmlns:wpg="http://schemas.microsoft.com/office/word/2010/wordprocessingGroup" xmlns:wpi="http://schemas.microsoft.com/office/word/2010/wordprocessingInk" xmlns:wne="http://schemas.microsoft.com/office/word/2006/wordml" xmlns:wps="http://schemas.microsoft.com/office/word/2010/wordprocessingShape" mc:Ignorable="w14 w15 w16se w16cid wp14">
-  <w:abstractNum w:abstractNumId="0" w15:restartNumberingAfterBreak="0">
+<w:numbering xmlns:wpc="http://schemas.microsoft.com/office/word/2010/wordprocessingCanvas" xmlns:mc="http://schemas.openxmlformats.org/markup-compatibility/2006" xmlns:o="urn:schemas-microsoft-com:office:office" xmlns:r="http://schemas.openxmlformats.org/officeDocument/2006/relationships" xmlns:m="http://schemas.openxmlformats.org/officeDocument/2006/math" xmlns:v="urn:schemas-microsoft-com:vml" xmlns:wp14="http://schemas.microsoft.com/office/word/2010/wordprocessingDrawing" xmlns:wp="http://schemas.openxmlformats.org/drawingml/2006/wordprocessingDrawing" xmlns:w10="urn:schemas-microsoft-com:office:word" xmlns:w="http://schemas.openxmlformats.org/wordprocessingml/2006/main" xmlns:w14="http://schemas.microsoft.com/office/word/2010/wordml" xmlns:wpg="http://schemas.microsoft.com/office/word/2010/wordprocessingGroup" xmlns:wpi="http://schemas.microsoft.com/office/word/2010/wordprocessingInk" xmlns:wne="http://schemas.microsoft.com/office/word/2006/wordml" xmlns:wps="http://schemas.microsoft.com/office/word/2010/wordprocessingShape" mc:Ignorable="w14 wp14">
+  <w:abstractNum w:abstractNumId="0">
     <w:nsid w:val="0D2443BA"/>
     <w:multiLevelType w:val="hybridMultilevel"/>
     <w:tmpl w:val="E9C24A00"/>
@@ -35055,7 +35365,7 @@
       </w:pPr>
     </w:lvl>
   </w:abstractNum>
-  <w:abstractNum w:abstractNumId="1" w15:restartNumberingAfterBreak="0">
+  <w:abstractNum w:abstractNumId="1">
     <w:nsid w:val="1D3A69A3"/>
     <w:multiLevelType w:val="hybridMultilevel"/>
     <w:tmpl w:val="0422F04E"/>
@@ -35167,7 +35477,7 @@
       </w:rPr>
     </w:lvl>
   </w:abstractNum>
-  <w:abstractNum w:abstractNumId="2" w15:restartNumberingAfterBreak="0">
+  <w:abstractNum w:abstractNumId="2">
     <w:nsid w:val="1D940052"/>
     <w:multiLevelType w:val="hybridMultilevel"/>
     <w:tmpl w:val="BD30653A"/>
@@ -35280,7 +35590,7 @@
       </w:rPr>
     </w:lvl>
   </w:abstractNum>
-  <w:abstractNum w:abstractNumId="3" w15:restartNumberingAfterBreak="0">
+  <w:abstractNum w:abstractNumId="3">
     <w:nsid w:val="405075FA"/>
     <w:multiLevelType w:val="hybridMultilevel"/>
     <w:tmpl w:val="A602269C"/>
@@ -35366,7 +35676,7 @@
       </w:pPr>
     </w:lvl>
   </w:abstractNum>
-  <w:abstractNum w:abstractNumId="4" w15:restartNumberingAfterBreak="0">
+  <w:abstractNum w:abstractNumId="4">
     <w:nsid w:val="48582168"/>
     <w:multiLevelType w:val="hybridMultilevel"/>
     <w:tmpl w:val="88EA1D64"/>
@@ -35479,7 +35789,7 @@
       </w:rPr>
     </w:lvl>
   </w:abstractNum>
-  <w:abstractNum w:abstractNumId="5" w15:restartNumberingAfterBreak="0">
+  <w:abstractNum w:abstractNumId="5">
     <w:nsid w:val="4F14673F"/>
     <w:multiLevelType w:val="hybridMultilevel"/>
     <w:tmpl w:val="A51E05AE"/>
@@ -35592,7 +35902,7 @@
       </w:rPr>
     </w:lvl>
   </w:abstractNum>
-  <w:abstractNum w:abstractNumId="6" w15:restartNumberingAfterBreak="0">
+  <w:abstractNum w:abstractNumId="6">
     <w:nsid w:val="5BB040F3"/>
     <w:multiLevelType w:val="hybridMultilevel"/>
     <w:tmpl w:val="C87CC7DA"/>
@@ -35706,7 +36016,7 @@
       </w:rPr>
     </w:lvl>
   </w:abstractNum>
-  <w:abstractNum w:abstractNumId="7" w15:restartNumberingAfterBreak="0">
+  <w:abstractNum w:abstractNumId="7">
     <w:nsid w:val="5DDD2337"/>
     <w:multiLevelType w:val="hybridMultilevel"/>
     <w:tmpl w:val="4ACA9A88"/>
@@ -35820,7 +36130,7 @@
       </w:rPr>
     </w:lvl>
   </w:abstractNum>
-  <w:abstractNum w:abstractNumId="8" w15:restartNumberingAfterBreak="0">
+  <w:abstractNum w:abstractNumId="8">
     <w:nsid w:val="6F9900C1"/>
     <w:multiLevelType w:val="hybridMultilevel"/>
     <w:tmpl w:val="53044BFA"/>
@@ -35934,7 +36244,7 @@
       </w:rPr>
     </w:lvl>
   </w:abstractNum>
-  <w:abstractNum w:abstractNumId="9" w15:restartNumberingAfterBreak="0">
+  <w:abstractNum w:abstractNumId="9">
     <w:nsid w:val="77B81B78"/>
     <w:multiLevelType w:val="hybridMultilevel"/>
     <w:tmpl w:val="0A98AA06"/>
@@ -36048,7 +36358,7 @@
       </w:rPr>
     </w:lvl>
   </w:abstractNum>
-  <w:abstractNum w:abstractNumId="10" w15:restartNumberingAfterBreak="0">
+  <w:abstractNum w:abstractNumId="10">
     <w:nsid w:val="7B927141"/>
     <w:multiLevelType w:val="hybridMultilevel"/>
     <w:tmpl w:val="871CCA5E"/>
@@ -36137,7 +36447,7 @@
       </w:pPr>
     </w:lvl>
   </w:abstractNum>
-  <w:abstractNum w:abstractNumId="11" w15:restartNumberingAfterBreak="0">
+  <w:abstractNum w:abstractNumId="11">
     <w:nsid w:val="7F90076C"/>
     <w:multiLevelType w:val="hybridMultilevel"/>
     <w:tmpl w:val="DF42A754"/>
@@ -36290,7 +36600,7 @@
 </file>
 
 <file path=word/styles.xml><?xml version="1.0" encoding="utf-8"?>
-<w:styles xmlns:mc="http://schemas.openxmlformats.org/markup-compatibility/2006" xmlns:r="http://schemas.openxmlformats.org/officeDocument/2006/relationships" xmlns:w="http://schemas.openxmlformats.org/wordprocessingml/2006/main" xmlns:w14="http://schemas.microsoft.com/office/word/2010/wordml" xmlns:w15="http://schemas.microsoft.com/office/word/2012/wordml" xmlns:w16cid="http://schemas.microsoft.com/office/word/2016/wordml/cid" xmlns:w16se="http://schemas.microsoft.com/office/word/2015/wordml/symex" mc:Ignorable="w14 w15 w16se w16cid">
+<w:styles xmlns:mc="http://schemas.openxmlformats.org/markup-compatibility/2006" xmlns:r="http://schemas.openxmlformats.org/officeDocument/2006/relationships" xmlns:w="http://schemas.openxmlformats.org/wordprocessingml/2006/main" xmlns:w14="http://schemas.microsoft.com/office/word/2010/wordml" mc:Ignorable="w14">
   <w:docDefaults>
     <w:rPrDefault>
       <w:rPr>
@@ -36302,383 +36612,704 @@
     </w:rPrDefault>
     <w:pPrDefault/>
   </w:docDefaults>
-  <w:latentStyles w:defLockedState="0" w:defUIPriority="99" w:defSemiHidden="0" w:defUnhideWhenUsed="0" w:defQFormat="0" w:count="376">
-    <w:lsdException w:name="Normal" w:uiPriority="0" w:qFormat="1"/>
-    <w:lsdException w:name="heading 1" w:uiPriority="9" w:qFormat="1"/>
-    <w:lsdException w:name="heading 2" w:semiHidden="1" w:uiPriority="9" w:unhideWhenUsed="1" w:qFormat="1"/>
-    <w:lsdException w:name="heading 3" w:semiHidden="1" w:uiPriority="9" w:unhideWhenUsed="1" w:qFormat="1"/>
-    <w:lsdException w:name="heading 4" w:semiHidden="1" w:uiPriority="9" w:unhideWhenUsed="1" w:qFormat="1"/>
-    <w:lsdException w:name="heading 5" w:semiHidden="1" w:uiPriority="9" w:unhideWhenUsed="1" w:qFormat="1"/>
-    <w:lsdException w:name="heading 6" w:semiHidden="1" w:uiPriority="9" w:unhideWhenUsed="1" w:qFormat="1"/>
-    <w:lsdException w:name="heading 7" w:semiHidden="1" w:uiPriority="9" w:unhideWhenUsed="1" w:qFormat="1"/>
-    <w:lsdException w:name="heading 8" w:semiHidden="1" w:uiPriority="9" w:unhideWhenUsed="1" w:qFormat="1"/>
-    <w:lsdException w:name="heading 9" w:semiHidden="1" w:uiPriority="9" w:unhideWhenUsed="1" w:qFormat="1"/>
-    <w:lsdException w:name="index 1" w:semiHidden="1" w:unhideWhenUsed="1"/>
-    <w:lsdException w:name="index 2" w:semiHidden="1" w:unhideWhenUsed="1"/>
-    <w:lsdException w:name="index 3" w:semiHidden="1" w:unhideWhenUsed="1"/>
-    <w:lsdException w:name="index 4" w:semiHidden="1" w:unhideWhenUsed="1"/>
-    <w:lsdException w:name="index 5" w:semiHidden="1" w:unhideWhenUsed="1"/>
-    <w:lsdException w:name="index 6" w:semiHidden="1" w:unhideWhenUsed="1"/>
-    <w:lsdException w:name="index 7" w:semiHidden="1" w:unhideWhenUsed="1"/>
-    <w:lsdException w:name="index 8" w:semiHidden="1" w:unhideWhenUsed="1"/>
-    <w:lsdException w:name="index 9" w:semiHidden="1" w:unhideWhenUsed="1"/>
-    <w:lsdException w:name="toc 1" w:semiHidden="1" w:uiPriority="39" w:unhideWhenUsed="1"/>
-    <w:lsdException w:name="toc 2" w:semiHidden="1" w:uiPriority="39" w:unhideWhenUsed="1"/>
-    <w:lsdException w:name="toc 3" w:semiHidden="1" w:uiPriority="39" w:unhideWhenUsed="1"/>
-    <w:lsdException w:name="toc 4" w:semiHidden="1" w:uiPriority="39" w:unhideWhenUsed="1"/>
-    <w:lsdException w:name="toc 5" w:semiHidden="1" w:uiPriority="39" w:unhideWhenUsed="1"/>
-    <w:lsdException w:name="toc 6" w:semiHidden="1" w:uiPriority="39" w:unhideWhenUsed="1"/>
-    <w:lsdException w:name="toc 7" w:semiHidden="1" w:uiPriority="39" w:unhideWhenUsed="1"/>
-    <w:lsdException w:name="toc 8" w:semiHidden="1" w:uiPriority="39" w:unhideWhenUsed="1"/>
-    <w:lsdException w:name="toc 9" w:semiHidden="1" w:uiPriority="39" w:unhideWhenUsed="1"/>
-    <w:lsdException w:name="Normal Indent" w:semiHidden="1" w:unhideWhenUsed="1"/>
-    <w:lsdException w:name="footnote text" w:semiHidden="1" w:unhideWhenUsed="1"/>
-    <w:lsdException w:name="annotation text" w:semiHidden="1" w:unhideWhenUsed="1"/>
-    <w:lsdException w:name="header" w:semiHidden="1" w:unhideWhenUsed="1"/>
-    <w:lsdException w:name="footer" w:semiHidden="1" w:unhideWhenUsed="1"/>
-    <w:lsdException w:name="index heading" w:semiHidden="1" w:unhideWhenUsed="1"/>
-    <w:lsdException w:name="caption" w:semiHidden="1" w:uiPriority="35" w:unhideWhenUsed="1" w:qFormat="1"/>
-    <w:lsdException w:name="table of figures" w:semiHidden="1" w:unhideWhenUsed="1"/>
-    <w:lsdException w:name="envelope address" w:semiHidden="1" w:unhideWhenUsed="1"/>
-    <w:lsdException w:name="envelope return" w:semiHidden="1" w:unhideWhenUsed="1"/>
-    <w:lsdException w:name="footnote reference" w:semiHidden="1" w:unhideWhenUsed="1"/>
-    <w:lsdException w:name="annotation reference" w:semiHidden="1" w:unhideWhenUsed="1"/>
-    <w:lsdException w:name="line number" w:semiHidden="1" w:unhideWhenUsed="1"/>
-    <w:lsdException w:name="page number" w:semiHidden="1" w:unhideWhenUsed="1"/>
-    <w:lsdException w:name="endnote reference" w:semiHidden="1" w:unhideWhenUsed="1"/>
-    <w:lsdException w:name="endnote text" w:semiHidden="1" w:unhideWhenUsed="1"/>
-    <w:lsdException w:name="table of authorities" w:semiHidden="1" w:unhideWhenUsed="1"/>
-    <w:lsdException w:name="macro" w:semiHidden="1" w:unhideWhenUsed="1"/>
-    <w:lsdException w:name="toa heading" w:semiHidden="1" w:unhideWhenUsed="1"/>
-    <w:lsdException w:name="List" w:semiHidden="1" w:unhideWhenUsed="1"/>
-    <w:lsdException w:name="List Bullet" w:semiHidden="1" w:unhideWhenUsed="1"/>
-    <w:lsdException w:name="List Number" w:semiHidden="1" w:unhideWhenUsed="1"/>
-    <w:lsdException w:name="List 2" w:semiHidden="1" w:unhideWhenUsed="1"/>
-    <w:lsdException w:name="List 3" w:semiHidden="1" w:unhideWhenUsed="1"/>
-    <w:lsdException w:name="List 4" w:semiHidden="1" w:unhideWhenUsed="1"/>
-    <w:lsdException w:name="List 5" w:semiHidden="1" w:unhideWhenUsed="1"/>
-    <w:lsdException w:name="List Bullet 2" w:semiHidden="1" w:unhideWhenUsed="1"/>
-    <w:lsdException w:name="List Bullet 3" w:semiHidden="1" w:unhideWhenUsed="1"/>
-    <w:lsdException w:name="List Bullet 4" w:semiHidden="1" w:unhideWhenUsed="1"/>
-    <w:lsdException w:name="List Bullet 5" w:semiHidden="1" w:unhideWhenUsed="1"/>
-    <w:lsdException w:name="List Number 2" w:semiHidden="1" w:unhideWhenUsed="1"/>
-    <w:lsdException w:name="List Number 3" w:semiHidden="1" w:unhideWhenUsed="1"/>
-    <w:lsdException w:name="List Number 4" w:semiHidden="1" w:unhideWhenUsed="1"/>
-    <w:lsdException w:name="List Number 5" w:semiHidden="1" w:unhideWhenUsed="1"/>
-    <w:lsdException w:name="Title" w:uiPriority="10" w:qFormat="1"/>
-    <w:lsdException w:name="Closing" w:semiHidden="1" w:unhideWhenUsed="1"/>
-    <w:lsdException w:name="Signature" w:semiHidden="1" w:unhideWhenUsed="1"/>
-    <w:lsdException w:name="Default Paragraph Font" w:semiHidden="1" w:uiPriority="1" w:unhideWhenUsed="1"/>
-    <w:lsdException w:name="Body Text" w:semiHidden="1" w:unhideWhenUsed="1"/>
-    <w:lsdException w:name="Body Text Indent" w:semiHidden="1" w:unhideWhenUsed="1"/>
-    <w:lsdException w:name="List Continue" w:semiHidden="1" w:unhideWhenUsed="1"/>
-    <w:lsdException w:name="List Continue 2" w:semiHidden="1" w:unhideWhenUsed="1"/>
-    <w:lsdException w:name="List Continue 3" w:semiHidden="1" w:unhideWhenUsed="1"/>
-    <w:lsdException w:name="List Continue 4" w:semiHidden="1" w:unhideWhenUsed="1"/>
-    <w:lsdException w:name="List Continue 5" w:semiHidden="1" w:unhideWhenUsed="1"/>
-    <w:lsdException w:name="Message Header" w:semiHidden="1" w:unhideWhenUsed="1"/>
-    <w:lsdException w:name="Subtitle" w:uiPriority="11" w:qFormat="1"/>
-    <w:lsdException w:name="Salutation" w:semiHidden="1" w:unhideWhenUsed="1"/>
-    <w:lsdException w:name="Date" w:semiHidden="1" w:unhideWhenUsed="1"/>
-    <w:lsdException w:name="Body Text First Indent" w:semiHidden="1" w:unhideWhenUsed="1"/>
-    <w:lsdException w:name="Body Text First Indent 2" w:semiHidden="1" w:unhideWhenUsed="1"/>
-    <w:lsdException w:name="Note Heading" w:semiHidden="1" w:unhideWhenUsed="1"/>
-    <w:lsdException w:name="Body Text 2" w:semiHidden="1" w:unhideWhenUsed="1"/>
-    <w:lsdException w:name="Body Text 3" w:semiHidden="1" w:unhideWhenUsed="1"/>
-    <w:lsdException w:name="Body Text Indent 2" w:semiHidden="1" w:unhideWhenUsed="1"/>
-    <w:lsdException w:name="Body Text Indent 3" w:semiHidden="1" w:unhideWhenUsed="1"/>
-    <w:lsdException w:name="Block Text" w:semiHidden="1" w:unhideWhenUsed="1"/>
-    <w:lsdException w:name="Hyperlink" w:semiHidden="1" w:unhideWhenUsed="1"/>
-    <w:lsdException w:name="FollowedHyperlink" w:semiHidden="1" w:unhideWhenUsed="1"/>
-    <w:lsdException w:name="Strong" w:uiPriority="22" w:qFormat="1"/>
-    <w:lsdException w:name="Emphasis" w:uiPriority="20" w:qFormat="1"/>
-    <w:lsdException w:name="Document Map" w:semiHidden="1" w:unhideWhenUsed="1"/>
-    <w:lsdException w:name="Plain Text" w:semiHidden="1" w:unhideWhenUsed="1"/>
-    <w:lsdException w:name="E-mail Signature" w:semiHidden="1" w:unhideWhenUsed="1"/>
-    <w:lsdException w:name="HTML Top of Form" w:semiHidden="1" w:unhideWhenUsed="1"/>
-    <w:lsdException w:name="HTML Bottom of Form" w:semiHidden="1" w:unhideWhenUsed="1"/>
-    <w:lsdException w:name="Normal (Web)" w:semiHidden="1" w:unhideWhenUsed="1"/>
-    <w:lsdException w:name="HTML Acronym" w:semiHidden="1" w:unhideWhenUsed="1"/>
-    <w:lsdException w:name="HTML Address" w:semiHidden="1" w:unhideWhenUsed="1"/>
-    <w:lsdException w:name="HTML Cite" w:semiHidden="1" w:unhideWhenUsed="1"/>
-    <w:lsdException w:name="HTML Code" w:semiHidden="1" w:unhideWhenUsed="1"/>
-    <w:lsdException w:name="HTML Definition" w:semiHidden="1" w:unhideWhenUsed="1"/>
-    <w:lsdException w:name="HTML Keyboard" w:semiHidden="1" w:unhideWhenUsed="1"/>
-    <w:lsdException w:name="HTML Preformatted" w:semiHidden="1" w:unhideWhenUsed="1"/>
-    <w:lsdException w:name="HTML Sample" w:semiHidden="1" w:unhideWhenUsed="1"/>
-    <w:lsdException w:name="HTML Typewriter" w:semiHidden="1" w:unhideWhenUsed="1"/>
-    <w:lsdException w:name="HTML Variable" w:semiHidden="1" w:unhideWhenUsed="1"/>
-    <w:lsdException w:name="Normal Table" w:semiHidden="1" w:unhideWhenUsed="1"/>
-    <w:lsdException w:name="annotation subject" w:semiHidden="1" w:unhideWhenUsed="1"/>
-    <w:lsdException w:name="No List" w:semiHidden="1" w:unhideWhenUsed="1"/>
-    <w:lsdException w:name="Outline List 1" w:semiHidden="1" w:unhideWhenUsed="1"/>
-    <w:lsdException w:name="Outline List 2" w:semiHidden="1" w:unhideWhenUsed="1"/>
-    <w:lsdException w:name="Outline List 3" w:semiHidden="1" w:unhideWhenUsed="1"/>
-    <w:lsdException w:name="Table Simple 1" w:semiHidden="1" w:unhideWhenUsed="1"/>
-    <w:lsdException w:name="Table Simple 2" w:semiHidden="1" w:unhideWhenUsed="1"/>
-    <w:lsdException w:name="Table Simple 3" w:semiHidden="1" w:unhideWhenUsed="1"/>
-    <w:lsdException w:name="Table Classic 1" w:semiHidden="1" w:unhideWhenUsed="1"/>
-    <w:lsdException w:name="Table Classic 2" w:semiHidden="1" w:unhideWhenUsed="1"/>
-    <w:lsdException w:name="Table Classic 3" w:semiHidden="1" w:unhideWhenUsed="1"/>
-    <w:lsdException w:name="Table Classic 4" w:semiHidden="1" w:unhideWhenUsed="1"/>
-    <w:lsdException w:name="Table Colorful 1" w:semiHidden="1" w:unhideWhenUsed="1"/>
-    <w:lsdException w:name="Table Colorful 2" w:semiHidden="1" w:unhideWhenUsed="1"/>
-    <w:lsdException w:name="Table Colorful 3" w:semiHidden="1" w:unhideWhenUsed="1"/>
-    <w:lsdException w:name="Table Columns 1" w:semiHidden="1" w:unhideWhenUsed="1"/>
-    <w:lsdException w:name="Table Columns 2" w:semiHidden="1" w:unhideWhenUsed="1"/>
-    <w:lsdException w:name="Table Columns 3" w:semiHidden="1" w:unhideWhenUsed="1"/>
-    <w:lsdException w:name="Table Columns 4" w:semiHidden="1" w:unhideWhenUsed="1"/>
-    <w:lsdException w:name="Table Columns 5" w:semiHidden="1" w:unhideWhenUsed="1"/>
-    <w:lsdException w:name="Table Grid 1" w:semiHidden="1" w:unhideWhenUsed="1"/>
-    <w:lsdException w:name="Table Grid 2" w:semiHidden="1" w:unhideWhenUsed="1"/>
-    <w:lsdException w:name="Table Grid 3" w:semiHidden="1" w:unhideWhenUsed="1"/>
-    <w:lsdException w:name="Table Grid 4" w:semiHidden="1" w:unhideWhenUsed="1"/>
-    <w:lsdException w:name="Table Grid 5" w:semiHidden="1" w:unhideWhenUsed="1"/>
-    <w:lsdException w:name="Table Grid 6" w:semiHidden="1" w:unhideWhenUsed="1"/>
-    <w:lsdException w:name="Table Grid 7" w:semiHidden="1" w:unhideWhenUsed="1"/>
-    <w:lsdException w:name="Table Grid 8" w:semiHidden="1" w:unhideWhenUsed="1"/>
-    <w:lsdException w:name="Table List 1" w:semiHidden="1" w:unhideWhenUsed="1"/>
-    <w:lsdException w:name="Table List 2" w:semiHidden="1" w:unhideWhenUsed="1"/>
-    <w:lsdException w:name="Table List 3" w:semiHidden="1" w:unhideWhenUsed="1"/>
-    <w:lsdException w:name="Table List 4" w:semiHidden="1" w:unhideWhenUsed="1"/>
-    <w:lsdException w:name="Table List 5" w:semiHidden="1" w:unhideWhenUsed="1"/>
-    <w:lsdException w:name="Table List 6" w:semiHidden="1" w:unhideWhenUsed="1"/>
-    <w:lsdException w:name="Table List 7" w:semiHidden="1" w:unhideWhenUsed="1"/>
-    <w:lsdException w:name="Table List 8" w:semiHidden="1" w:unhideWhenUsed="1"/>
-    <w:lsdException w:name="Table 3D effects 1" w:semiHidden="1" w:unhideWhenUsed="1"/>
-    <w:lsdException w:name="Table 3D effects 2" w:semiHidden="1" w:unhideWhenUsed="1"/>
-    <w:lsdException w:name="Table 3D effects 3" w:semiHidden="1" w:unhideWhenUsed="1"/>
-    <w:lsdException w:name="Table Contemporary" w:semiHidden="1" w:unhideWhenUsed="1"/>
-    <w:lsdException w:name="Table Elegant" w:semiHidden="1" w:unhideWhenUsed="1"/>
-    <w:lsdException w:name="Table Professional" w:semiHidden="1" w:unhideWhenUsed="1"/>
-    <w:lsdException w:name="Table Subtle 1" w:semiHidden="1" w:unhideWhenUsed="1"/>
-    <w:lsdException w:name="Table Subtle 2" w:semiHidden="1" w:unhideWhenUsed="1"/>
-    <w:lsdException w:name="Table Web 1" w:semiHidden="1" w:unhideWhenUsed="1"/>
-    <w:lsdException w:name="Table Web 2" w:semiHidden="1" w:unhideWhenUsed="1"/>
-    <w:lsdException w:name="Table Web 3" w:semiHidden="1" w:unhideWhenUsed="1"/>
-    <w:lsdException w:name="Balloon Text" w:semiHidden="1" w:unhideWhenUsed="1"/>
-    <w:lsdException w:name="Table Grid" w:semiHidden="1" w:uiPriority="39" w:unhideWhenUsed="1"/>
-    <w:lsdException w:name="Table Theme" w:semiHidden="1" w:unhideWhenUsed="1"/>
-    <w:lsdException w:name="Placeholder Text" w:semiHidden="1"/>
-    <w:lsdException w:name="No Spacing" w:uiPriority="1" w:qFormat="1"/>
-    <w:lsdException w:name="Light Shading" w:uiPriority="60"/>
-    <w:lsdException w:name="Light List" w:uiPriority="61"/>
-    <w:lsdException w:name="Light Grid" w:uiPriority="62"/>
-    <w:lsdException w:name="Medium Shading 1" w:uiPriority="63"/>
-    <w:lsdException w:name="Medium Shading 2" w:uiPriority="64"/>
-    <w:lsdException w:name="Medium List 1" w:uiPriority="65"/>
-    <w:lsdException w:name="Medium List 2" w:uiPriority="66"/>
-    <w:lsdException w:name="Medium Grid 1" w:uiPriority="67"/>
-    <w:lsdException w:name="Medium Grid 2" w:uiPriority="68"/>
-    <w:lsdException w:name="Medium Grid 3" w:uiPriority="69"/>
-    <w:lsdException w:name="Dark List" w:uiPriority="70"/>
-    <w:lsdException w:name="Colorful Shading" w:uiPriority="71"/>
-    <w:lsdException w:name="Colorful List" w:uiPriority="72"/>
-    <w:lsdException w:name="Colorful Grid" w:uiPriority="73"/>
-    <w:lsdException w:name="Light Shading Accent 1" w:uiPriority="60"/>
-    <w:lsdException w:name="Light List Accent 1" w:uiPriority="61"/>
-    <w:lsdException w:name="Light Grid Accent 1" w:uiPriority="62"/>
-    <w:lsdException w:name="Medium Shading 1 Accent 1" w:uiPriority="63"/>
-    <w:lsdException w:name="Medium Shading 2 Accent 1" w:uiPriority="64"/>
-    <w:lsdException w:name="Medium List 1 Accent 1" w:uiPriority="65"/>
-    <w:lsdException w:name="Revision" w:semiHidden="1"/>
-    <w:lsdException w:name="List Paragraph" w:uiPriority="34" w:qFormat="1"/>
-    <w:lsdException w:name="Quote" w:uiPriority="29" w:qFormat="1"/>
-    <w:lsdException w:name="Intense Quote" w:uiPriority="30" w:qFormat="1"/>
-    <w:lsdException w:name="Medium List 2 Accent 1" w:uiPriority="66"/>
-    <w:lsdException w:name="Medium Grid 1 Accent 1" w:uiPriority="67"/>
-    <w:lsdException w:name="Medium Grid 2 Accent 1" w:uiPriority="68"/>
-    <w:lsdException w:name="Medium Grid 3 Accent 1" w:uiPriority="69"/>
-    <w:lsdException w:name="Dark List Accent 1" w:uiPriority="70"/>
-    <w:lsdException w:name="Colorful Shading Accent 1" w:uiPriority="71"/>
-    <w:lsdException w:name="Colorful List Accent 1" w:uiPriority="72"/>
-    <w:lsdException w:name="Colorful Grid Accent 1" w:uiPriority="73"/>
-    <w:lsdException w:name="Light Shading Accent 2" w:uiPriority="60"/>
-    <w:lsdException w:name="Light List Accent 2" w:uiPriority="61"/>
-    <w:lsdException w:name="Light Grid Accent 2" w:uiPriority="62"/>
-    <w:lsdException w:name="Medium Shading 1 Accent 2" w:uiPriority="63"/>
-    <w:lsdException w:name="Medium Shading 2 Accent 2" w:uiPriority="64"/>
-    <w:lsdException w:name="Medium List 1 Accent 2" w:uiPriority="65"/>
-    <w:lsdException w:name="Medium List 2 Accent 2" w:uiPriority="66"/>
-    <w:lsdException w:name="Medium Grid 1 Accent 2" w:uiPriority="67"/>
-    <w:lsdException w:name="Medium Grid 2 Accent 2" w:uiPriority="68"/>
-    <w:lsdException w:name="Medium Grid 3 Accent 2" w:uiPriority="69"/>
-    <w:lsdException w:name="Dark List Accent 2" w:uiPriority="70"/>
-    <w:lsdException w:name="Colorful Shading Accent 2" w:uiPriority="71"/>
-    <w:lsdException w:name="Colorful List Accent 2" w:uiPriority="72"/>
-    <w:lsdException w:name="Colorful Grid Accent 2" w:uiPriority="73"/>
-    <w:lsdException w:name="Light Shading Accent 3" w:uiPriority="60"/>
-    <w:lsdException w:name="Light List Accent 3" w:uiPriority="61"/>
-    <w:lsdException w:name="Light Grid Accent 3" w:uiPriority="62"/>
-    <w:lsdException w:name="Medium Shading 1 Accent 3" w:uiPriority="63"/>
-    <w:lsdException w:name="Medium Shading 2 Accent 3" w:uiPriority="64"/>
-    <w:lsdException w:name="Medium List 1 Accent 3" w:uiPriority="65"/>
-    <w:lsdException w:name="Medium List 2 Accent 3" w:uiPriority="66"/>
-    <w:lsdException w:name="Medium Grid 1 Accent 3" w:uiPriority="67"/>
-    <w:lsdException w:name="Medium Grid 2 Accent 3" w:uiPriority="68"/>
-    <w:lsdException w:name="Medium Grid 3 Accent 3" w:uiPriority="69"/>
-    <w:lsdException w:name="Dark List Accent 3" w:uiPriority="70"/>
-    <w:lsdException w:name="Colorful Shading Accent 3" w:uiPriority="71"/>
-    <w:lsdException w:name="Colorful List Accent 3" w:uiPriority="72"/>
-    <w:lsdException w:name="Colorful Grid Accent 3" w:uiPriority="73"/>
-    <w:lsdException w:name="Light Shading Accent 4" w:uiPriority="60"/>
-    <w:lsdException w:name="Light List Accent 4" w:uiPriority="61"/>
-    <w:lsdException w:name="Light Grid Accent 4" w:uiPriority="62"/>
-    <w:lsdException w:name="Medium Shading 1 Accent 4" w:uiPriority="63"/>
-    <w:lsdException w:name="Medium Shading 2 Accent 4" w:uiPriority="64"/>
-    <w:lsdException w:name="Medium List 1 Accent 4" w:uiPriority="65"/>
-    <w:lsdException w:name="Medium List 2 Accent 4" w:uiPriority="66"/>
-    <w:lsdException w:name="Medium Grid 1 Accent 4" w:uiPriority="67"/>
-    <w:lsdException w:name="Medium Grid 2 Accent 4" w:uiPriority="68"/>
-    <w:lsdException w:name="Medium Grid 3 Accent 4" w:uiPriority="69"/>
-    <w:lsdException w:name="Dark List Accent 4" w:uiPriority="70"/>
-    <w:lsdException w:name="Colorful Shading Accent 4" w:uiPriority="71"/>
-    <w:lsdException w:name="Colorful List Accent 4" w:uiPriority="72"/>
-    <w:lsdException w:name="Colorful Grid Accent 4" w:uiPriority="73"/>
-    <w:lsdException w:name="Light Shading Accent 5" w:uiPriority="60"/>
-    <w:lsdException w:name="Light List Accent 5" w:uiPriority="61"/>
-    <w:lsdException w:name="Light Grid Accent 5" w:uiPriority="62"/>
-    <w:lsdException w:name="Medium Shading 1 Accent 5" w:uiPriority="63"/>
-    <w:lsdException w:name="Medium Shading 2 Accent 5" w:uiPriority="64"/>
-    <w:lsdException w:name="Medium List 1 Accent 5" w:uiPriority="65"/>
-    <w:lsdException w:name="Medium List 2 Accent 5" w:uiPriority="66"/>
-    <w:lsdException w:name="Medium Grid 1 Accent 5" w:uiPriority="67"/>
-    <w:lsdException w:name="Medium Grid 2 Accent 5" w:uiPriority="68"/>
-    <w:lsdException w:name="Medium Grid 3 Accent 5" w:uiPriority="69"/>
-    <w:lsdException w:name="Dark List Accent 5" w:uiPriority="70"/>
-    <w:lsdException w:name="Colorful Shading Accent 5" w:uiPriority="71"/>
-    <w:lsdException w:name="Colorful List Accent 5" w:uiPriority="72"/>
-    <w:lsdException w:name="Colorful Grid Accent 5" w:uiPriority="73"/>
-    <w:lsdException w:name="Light Shading Accent 6" w:uiPriority="60"/>
-    <w:lsdException w:name="Light List Accent 6" w:uiPriority="61"/>
-    <w:lsdException w:name="Light Grid Accent 6" w:uiPriority="62"/>
-    <w:lsdException w:name="Medium Shading 1 Accent 6" w:uiPriority="63"/>
-    <w:lsdException w:name="Medium Shading 2 Accent 6" w:uiPriority="64"/>
-    <w:lsdException w:name="Medium List 1 Accent 6" w:uiPriority="65"/>
-    <w:lsdException w:name="Medium List 2 Accent 6" w:uiPriority="66"/>
-    <w:lsdException w:name="Medium Grid 1 Accent 6" w:uiPriority="67"/>
-    <w:lsdException w:name="Medium Grid 2 Accent 6" w:uiPriority="68"/>
-    <w:lsdException w:name="Medium Grid 3 Accent 6" w:uiPriority="69"/>
-    <w:lsdException w:name="Dark List Accent 6" w:uiPriority="70"/>
-    <w:lsdException w:name="Colorful Shading Accent 6" w:uiPriority="71"/>
-    <w:lsdException w:name="Colorful List Accent 6" w:uiPriority="72"/>
-    <w:lsdException w:name="Colorful Grid Accent 6" w:uiPriority="73"/>
-    <w:lsdException w:name="Subtle Emphasis" w:uiPriority="19" w:qFormat="1"/>
-    <w:lsdException w:name="Intense Emphasis" w:uiPriority="21" w:qFormat="1"/>
-    <w:lsdException w:name="Subtle Reference" w:uiPriority="31" w:qFormat="1"/>
-    <w:lsdException w:name="Intense Reference" w:uiPriority="32" w:qFormat="1"/>
-    <w:lsdException w:name="Book Title" w:uiPriority="33" w:qFormat="1"/>
-    <w:lsdException w:name="Bibliography" w:semiHidden="1" w:uiPriority="37" w:unhideWhenUsed="1"/>
-    <w:lsdException w:name="TOC Heading" w:semiHidden="1" w:uiPriority="39" w:unhideWhenUsed="1" w:qFormat="1"/>
-    <w:lsdException w:name="Plain Table 1" w:uiPriority="41"/>
-    <w:lsdException w:name="Plain Table 2" w:uiPriority="42"/>
-    <w:lsdException w:name="Plain Table 3" w:uiPriority="43"/>
-    <w:lsdException w:name="Plain Table 4" w:uiPriority="44"/>
-    <w:lsdException w:name="Plain Table 5" w:uiPriority="45"/>
-    <w:lsdException w:name="Grid Table Light" w:uiPriority="40"/>
-    <w:lsdException w:name="Grid Table 1 Light" w:uiPriority="46"/>
-    <w:lsdException w:name="Grid Table 2" w:uiPriority="47"/>
-    <w:lsdException w:name="Grid Table 3" w:uiPriority="48"/>
-    <w:lsdException w:name="Grid Table 4" w:uiPriority="49"/>
-    <w:lsdException w:name="Grid Table 5 Dark" w:uiPriority="50"/>
-    <w:lsdException w:name="Grid Table 6 Colorful" w:uiPriority="51"/>
-    <w:lsdException w:name="Grid Table 7 Colorful" w:uiPriority="52"/>
-    <w:lsdException w:name="Grid Table 1 Light Accent 1" w:uiPriority="46"/>
-    <w:lsdException w:name="Grid Table 2 Accent 1" w:uiPriority="47"/>
-    <w:lsdException w:name="Grid Table 3 Accent 1" w:uiPriority="48"/>
-    <w:lsdException w:name="Grid Table 4 Accent 1" w:uiPriority="49"/>
-    <w:lsdException w:name="Grid Table 5 Dark Accent 1" w:uiPriority="50"/>
-    <w:lsdException w:name="Grid Table 6 Colorful Accent 1" w:uiPriority="51"/>
-    <w:lsdException w:name="Grid Table 7 Colorful Accent 1" w:uiPriority="52"/>
-    <w:lsdException w:name="Grid Table 1 Light Accent 2" w:uiPriority="46"/>
-    <w:lsdException w:name="Grid Table 2 Accent 2" w:uiPriority="47"/>
-    <w:lsdException w:name="Grid Table 3 Accent 2" w:uiPriority="48"/>
-    <w:lsdException w:name="Grid Table 4 Accent 2" w:uiPriority="49"/>
-    <w:lsdException w:name="Grid Table 5 Dark Accent 2" w:uiPriority="50"/>
-    <w:lsdException w:name="Grid Table 6 Colorful Accent 2" w:uiPriority="51"/>
-    <w:lsdException w:name="Grid Table 7 Colorful Accent 2" w:uiPriority="52"/>
-    <w:lsdException w:name="Grid Table 1 Light Accent 3" w:uiPriority="46"/>
-    <w:lsdException w:name="Grid Table 2 Accent 3" w:uiPriority="47"/>
-    <w:lsdException w:name="Grid Table 3 Accent 3" w:uiPriority="48"/>
-    <w:lsdException w:name="Grid Table 4 Accent 3" w:uiPriority="49"/>
-    <w:lsdException w:name="Grid Table 5 Dark Accent 3" w:uiPriority="50"/>
-    <w:lsdException w:name="Grid Table 6 Colorful Accent 3" w:uiPriority="51"/>
-    <w:lsdException w:name="Grid Table 7 Colorful Accent 3" w:uiPriority="52"/>
-    <w:lsdException w:name="Grid Table 1 Light Accent 4" w:uiPriority="46"/>
-    <w:lsdException w:name="Grid Table 2 Accent 4" w:uiPriority="47"/>
-    <w:lsdException w:name="Grid Table 3 Accent 4" w:uiPriority="48"/>
-    <w:lsdException w:name="Grid Table 4 Accent 4" w:uiPriority="49"/>
-    <w:lsdException w:name="Grid Table 5 Dark Accent 4" w:uiPriority="50"/>
-    <w:lsdException w:name="Grid Table 6 Colorful Accent 4" w:uiPriority="51"/>
-    <w:lsdException w:name="Grid Table 7 Colorful Accent 4" w:uiPriority="52"/>
-    <w:lsdException w:name="Grid Table 1 Light Accent 5" w:uiPriority="46"/>
-    <w:lsdException w:name="Grid Table 2 Accent 5" w:uiPriority="47"/>
-    <w:lsdException w:name="Grid Table 3 Accent 5" w:uiPriority="48"/>
-    <w:lsdException w:name="Grid Table 4 Accent 5" w:uiPriority="49"/>
-    <w:lsdException w:name="Grid Table 5 Dark Accent 5" w:uiPriority="50"/>
-    <w:lsdException w:name="Grid Table 6 Colorful Accent 5" w:uiPriority="51"/>
-    <w:lsdException w:name="Grid Table 7 Colorful Accent 5" w:uiPriority="52"/>
-    <w:lsdException w:name="Grid Table 1 Light Accent 6" w:uiPriority="46"/>
-    <w:lsdException w:name="Grid Table 2 Accent 6" w:uiPriority="47"/>
-    <w:lsdException w:name="Grid Table 3 Accent 6" w:uiPriority="48"/>
-    <w:lsdException w:name="Grid Table 4 Accent 6" w:uiPriority="49"/>
-    <w:lsdException w:name="Grid Table 5 Dark Accent 6" w:uiPriority="50"/>
-    <w:lsdException w:name="Grid Table 6 Colorful Accent 6" w:uiPriority="51"/>
-    <w:lsdException w:name="Grid Table 7 Colorful Accent 6" w:uiPriority="52"/>
-    <w:lsdException w:name="List Table 1 Light" w:uiPriority="46"/>
-    <w:lsdException w:name="List Table 2" w:uiPriority="47"/>
-    <w:lsdException w:name="List Table 3" w:uiPriority="48"/>
-    <w:lsdException w:name="List Table 4" w:uiPriority="49"/>
-    <w:lsdException w:name="List Table 5 Dark" w:uiPriority="50"/>
-    <w:lsdException w:name="List Table 6 Colorful" w:uiPriority="51"/>
-    <w:lsdException w:name="List Table 7 Colorful" w:uiPriority="52"/>
-    <w:lsdException w:name="List Table 1 Light Accent 1" w:uiPriority="46"/>
-    <w:lsdException w:name="List Table 2 Accent 1" w:uiPriority="47"/>
-    <w:lsdException w:name="List Table 3 Accent 1" w:uiPriority="48"/>
-    <w:lsdException w:name="List Table 4 Accent 1" w:uiPriority="49"/>
-    <w:lsdException w:name="List Table 5 Dark Accent 1" w:uiPriority="50"/>
-    <w:lsdException w:name="List Table 6 Colorful Accent 1" w:uiPriority="51"/>
-    <w:lsdException w:name="List Table 7 Colorful Accent 1" w:uiPriority="52"/>
-    <w:lsdException w:name="List Table 1 Light Accent 2" w:uiPriority="46"/>
-    <w:lsdException w:name="List Table 2 Accent 2" w:uiPriority="47"/>
-    <w:lsdException w:name="List Table 3 Accent 2" w:uiPriority="48"/>
-    <w:lsdException w:name="List Table 4 Accent 2" w:uiPriority="49"/>
-    <w:lsdException w:name="List Table 5 Dark Accent 2" w:uiPriority="50"/>
-    <w:lsdException w:name="List Table 6 Colorful Accent 2" w:uiPriority="51"/>
-    <w:lsdException w:name="List Table 7 Colorful Accent 2" w:uiPriority="52"/>
-    <w:lsdException w:name="List Table 1 Light Accent 3" w:uiPriority="46"/>
-    <w:lsdException w:name="List Table 2 Accent 3" w:uiPriority="47"/>
-    <w:lsdException w:name="List Table 3 Accent 3" w:uiPriority="48"/>
-    <w:lsdException w:name="List Table 4 Accent 3" w:uiPriority="49"/>
-    <w:lsdException w:name="List Table 5 Dark Accent 3" w:uiPriority="50"/>
-    <w:lsdException w:name="List Table 6 Colorful Accent 3" w:uiPriority="51"/>
-    <w:lsdException w:name="List Table 7 Colorful Accent 3" w:uiPriority="52"/>
-    <w:lsdException w:name="List Table 1 Light Accent 4" w:uiPriority="46"/>
-    <w:lsdException w:name="List Table 2 Accent 4" w:uiPriority="47"/>
-    <w:lsdException w:name="List Table 3 Accent 4" w:uiPriority="48"/>
-    <w:lsdException w:name="List Table 4 Accent 4" w:uiPriority="49"/>
-    <w:lsdException w:name="List Table 5 Dark Accent 4" w:uiPriority="50"/>
-    <w:lsdException w:name="List Table 6 Colorful Accent 4" w:uiPriority="51"/>
-    <w:lsdException w:name="List Table 7 Colorful Accent 4" w:uiPriority="52"/>
-    <w:lsdException w:name="List Table 1 Light Accent 5" w:uiPriority="46"/>
-    <w:lsdException w:name="List Table 2 Accent 5" w:uiPriority="47"/>
-    <w:lsdException w:name="List Table 3 Accent 5" w:uiPriority="48"/>
-    <w:lsdException w:name="List Table 4 Accent 5" w:uiPriority="49"/>
-    <w:lsdException w:name="List Table 5 Dark Accent 5" w:uiPriority="50"/>
-    <w:lsdException w:name="List Table 6 Colorful Accent 5" w:uiPriority="51"/>
-    <w:lsdException w:name="List Table 7 Colorful Accent 5" w:uiPriority="52"/>
-    <w:lsdException w:name="List Table 1 Light Accent 6" w:uiPriority="46"/>
-    <w:lsdException w:name="List Table 2 Accent 6" w:uiPriority="47"/>
-    <w:lsdException w:name="List Table 3 Accent 6" w:uiPriority="48"/>
-    <w:lsdException w:name="List Table 4 Accent 6" w:uiPriority="49"/>
-    <w:lsdException w:name="List Table 5 Dark Accent 6" w:uiPriority="50"/>
-    <w:lsdException w:name="List Table 6 Colorful Accent 6" w:uiPriority="51"/>
-    <w:lsdException w:name="List Table 7 Colorful Accent 6" w:uiPriority="52"/>
-    <w:lsdException w:name="Mention" w:semiHidden="1" w:unhideWhenUsed="1"/>
-    <w:lsdException w:name="Smart Hyperlink" w:semiHidden="1" w:unhideWhenUsed="1"/>
-    <w:lsdException w:name="Hashtag" w:semiHidden="1" w:unhideWhenUsed="1"/>
-    <w:lsdException w:name="Unresolved Mention" w:semiHidden="1" w:unhideWhenUsed="1"/>
-    <w:lsdException w:name="Smart Link" w:semiHidden="1" w:unhideWhenUsed="1"/>
+  <w:latentStyles w:defLockedState="0" w:defUIPriority="99" w:defSemiHidden="1" w:defUnhideWhenUsed="1" w:defQFormat="0" w:count="267">
+    <w:lsdException w:name="Normal" w:semiHidden="0" w:uiPriority="0" w:unhideWhenUsed="0" w:qFormat="1"/>
+    <w:lsdException w:name="heading 1" w:semiHidden="0" w:uiPriority="9" w:unhideWhenUsed="0" w:qFormat="1"/>
+    <w:lsdException w:name="heading 2" w:uiPriority="9" w:qFormat="1"/>
+    <w:lsdException w:name="heading 3" w:uiPriority="9" w:qFormat="1"/>
+    <w:lsdException w:name="heading 4" w:uiPriority="9" w:qFormat="1"/>
+    <w:lsdException w:name="heading 5" w:uiPriority="9" w:qFormat="1"/>
+    <w:lsdException w:name="heading 6" w:uiPriority="9" w:qFormat="1"/>
+    <w:lsdException w:name="heading 7" w:uiPriority="9" w:qFormat="1"/>
+    <w:lsdException w:name="heading 8" w:uiPriority="9" w:qFormat="1"/>
+    <w:lsdException w:name="heading 9" w:uiPriority="9" w:qFormat="1"/>
+    <w:lsdException w:name="toc 1" w:uiPriority="39"/>
+    <w:lsdException w:name="toc 2" w:uiPriority="39"/>
+    <w:lsdException w:name="toc 3" w:uiPriority="39"/>
+    <w:lsdException w:name="toc 4" w:uiPriority="39"/>
+    <w:lsdException w:name="toc 5" w:uiPriority="39"/>
+    <w:lsdException w:name="toc 6" w:uiPriority="39"/>
+    <w:lsdException w:name="toc 7" w:uiPriority="39"/>
+    <w:lsdException w:name="toc 8" w:uiPriority="39"/>
+    <w:lsdException w:name="toc 9" w:uiPriority="39"/>
+    <w:lsdException w:name="caption" w:uiPriority="35" w:qFormat="1"/>
+    <w:lsdException w:name="Title" w:semiHidden="0" w:uiPriority="10" w:unhideWhenUsed="0" w:qFormat="1"/>
+    <w:lsdException w:name="Default Paragraph Font" w:uiPriority="1"/>
+    <w:lsdException w:name="Subtitle" w:semiHidden="0" w:uiPriority="11" w:unhideWhenUsed="0" w:qFormat="1"/>
+    <w:lsdException w:name="Strong" w:semiHidden="0" w:uiPriority="22" w:unhideWhenUsed="0" w:qFormat="1"/>
+    <w:lsdException w:name="Emphasis" w:semiHidden="0" w:uiPriority="20" w:unhideWhenUsed="0" w:qFormat="1"/>
+    <w:lsdException w:name="Table Grid" w:uiPriority="39"/>
+    <w:lsdException w:name="Placeholder Text" w:unhideWhenUsed="0"/>
+    <w:lsdException w:name="No Spacing" w:semiHidden="0" w:uiPriority="1" w:unhideWhenUsed="0" w:qFormat="1"/>
+    <w:lsdException w:name="Light Shading" w:semiHidden="0" w:uiPriority="60" w:unhideWhenUsed="0"/>
+    <w:lsdException w:name="Light List" w:semiHidden="0" w:uiPriority="61" w:unhideWhenUsed="0"/>
+    <w:lsdException w:name="Light Grid" w:semiHidden="0" w:uiPriority="62" w:unhideWhenUsed="0"/>
+    <w:lsdException w:name="Medium Shading 1" w:semiHidden="0" w:uiPriority="63" w:unhideWhenUsed="0"/>
+    <w:lsdException w:name="Medium Shading 2" w:semiHidden="0" w:uiPriority="64" w:unhideWhenUsed="0"/>
+    <w:lsdException w:name="Medium List 1" w:semiHidden="0" w:uiPriority="65" w:unhideWhenUsed="0"/>
+    <w:lsdException w:name="Medium List 2" w:semiHidden="0" w:uiPriority="66" w:unhideWhenUsed="0"/>
+    <w:lsdException w:name="Medium Grid 1" w:semiHidden="0" w:uiPriority="67" w:unhideWhenUsed="0"/>
+    <w:lsdException w:name="Medium Grid 2" w:semiHidden="0" w:uiPriority="68" w:unhideWhenUsed="0"/>
+    <w:lsdException w:name="Medium Grid 3" w:semiHidden="0" w:uiPriority="69" w:unhideWhenUsed="0"/>
+    <w:lsdException w:name="Dark List" w:semiHidden="0" w:uiPriority="70" w:unhideWhenUsed="0"/>
+    <w:lsdException w:name="Colorful Shading" w:semiHidden="0" w:uiPriority="71" w:unhideWhenUsed="0"/>
+    <w:lsdException w:name="Colorful List" w:semiHidden="0" w:uiPriority="72" w:unhideWhenUsed="0"/>
+    <w:lsdException w:name="Colorful Grid" w:semiHidden="0" w:uiPriority="73" w:unhideWhenUsed="0"/>
+    <w:lsdException w:name="Light Shading Accent 1" w:semiHidden="0" w:uiPriority="60" w:unhideWhenUsed="0"/>
+    <w:lsdException w:name="Light List Accent 1" w:semiHidden="0" w:uiPriority="61" w:unhideWhenUsed="0"/>
+    <w:lsdException w:name="Light Grid Accent 1" w:semiHidden="0" w:uiPriority="62" w:unhideWhenUsed="0"/>
+    <w:lsdException w:name="Medium Shading 1 Accent 1" w:semiHidden="0" w:uiPriority="63" w:unhideWhenUsed="0"/>
+    <w:lsdException w:name="Medium Shading 2 Accent 1" w:semiHidden="0" w:uiPriority="64" w:unhideWhenUsed="0"/>
+    <w:lsdException w:name="Medium List 1 Accent 1" w:semiHidden="0" w:uiPriority="65" w:unhideWhenUsed="0"/>
+    <w:lsdException w:name="Revision" w:unhideWhenUsed="0"/>
+    <w:lsdException w:name="List Paragraph" w:semiHidden="0" w:uiPriority="34" w:unhideWhenUsed="0" w:qFormat="1"/>
+    <w:lsdException w:name="Quote" w:semiHidden="0" w:uiPriority="29" w:unhideWhenUsed="0" w:qFormat="1"/>
+    <w:lsdException w:name="Intense Quote" w:semiHidden="0" w:uiPriority="30" w:unhideWhenUsed="0" w:qFormat="1"/>
+    <w:lsdException w:name="Medium List 2 Accent 1" w:semiHidden="0" w:uiPriority="66" w:unhideWhenUsed="0"/>
+    <w:lsdException w:name="Medium Grid 1 Accent 1" w:semiHidden="0" w:uiPriority="67" w:unhideWhenUsed="0"/>
+    <w:lsdException w:name="Medium Grid 2 Accent 1" w:semiHidden="0" w:uiPriority="68" w:unhideWhenUsed="0"/>
+    <w:lsdException w:name="Medium Grid 3 Accent 1" w:semiHidden="0" w:uiPriority="69" w:unhideWhenUsed="0"/>
+    <w:lsdException w:name="Dark List Accent 1" w:semiHidden="0" w:uiPriority="70" w:unhideWhenUsed="0"/>
+    <w:lsdException w:name="Colorful Shading Accent 1" w:semiHidden="0" w:uiPriority="71" w:unhideWhenUsed="0"/>
+    <w:lsdException w:name="Colorful List Accent 1" w:semiHidden="0" w:uiPriority="72" w:unhideWhenUsed="0"/>
+    <w:lsdException w:name="Colorful Grid Accent 1" w:semiHidden="0" w:uiPriority="73" w:unhideWhenUsed="0"/>
+    <w:lsdException w:name="Light Shading Accent 2" w:semiHidden="0" w:uiPriority="60" w:unhideWhenUsed="0"/>
+    <w:lsdException w:name="Light List Accent 2" w:semiHidden="0" w:uiPriority="61" w:unhideWhenUsed="0"/>
+    <w:lsdException w:name="Light Grid Accent 2" w:semiHidden="0" w:uiPriority="62" w:unhideWhenUsed="0"/>
+    <w:lsdException w:name="Medium Shading 1 Accent 2" w:semiHidden="0" w:uiPriority="63" w:unhideWhenUsed="0"/>
+    <w:lsdException w:name="Medium Shading 2 Accent 2" w:semiHidden="0" w:uiPriority="64" w:unhideWhenUsed="0"/>
+    <w:lsdException w:name="Medium List 1 Accent 2" w:semiHidden="0" w:uiPriority="65" w:unhideWhenUsed="0"/>
+    <w:lsdException w:name="Medium List 2 Accent 2" w:semiHidden="0" w:uiPriority="66" w:unhideWhenUsed="0"/>
+    <w:lsdException w:name="Medium Grid 1 Accent 2" w:semiHidden="0" w:uiPriority="67" w:unhideWhenUsed="0"/>
+    <w:lsdException w:name="Medium Grid 2 Accent 2" w:semiHidden="0" w:uiPriority="68" w:unhideWhenUsed="0"/>
+    <w:lsdException w:name="Medium Grid 3 Accent 2" w:semiHidden="0" w:uiPriority="69" w:unhideWhenUsed="0"/>
+    <w:lsdException w:name="Dark List Accent 2" w:semiHidden="0" w:uiPriority="70" w:unhideWhenUsed="0"/>
+    <w:lsdException w:name="Colorful Shading Accent 2" w:semiHidden="0" w:uiPriority="71" w:unhideWhenUsed="0"/>
+    <w:lsdException w:name="Colorful List Accent 2" w:semiHidden="0" w:uiPriority="72" w:unhideWhenUsed="0"/>
+    <w:lsdException w:name="Colorful Grid Accent 2" w:semiHidden="0" w:uiPriority="73" w:unhideWhenUsed="0"/>
+    <w:lsdException w:name="Light Shading Accent 3" w:semiHidden="0" w:uiPriority="60" w:unhideWhenUsed="0"/>
+    <w:lsdException w:name="Light List Accent 3" w:semiHidden="0" w:uiPriority="61" w:unhideWhenUsed="0"/>
+    <w:lsdException w:name="Light Grid Accent 3" w:semiHidden="0" w:uiPriority="62" w:unhideWhenUsed="0"/>
+    <w:lsdException w:name="Medium Shading 1 Accent 3" w:semiHidden="0" w:uiPriority="63" w:unhideWhenUsed="0"/>
+    <w:lsdException w:name="Medium Shading 2 Accent 3" w:semiHidden="0" w:uiPriority="64" w:unhideWhenUsed="0"/>
+    <w:lsdException w:name="Medium List 1 Accent 3" w:semiHidden="0" w:uiPriority="65" w:unhideWhenUsed="0"/>
+    <w:lsdException w:name="Medium List 2 Accent 3" w:semiHidden="0" w:uiPriority="66" w:unhideWhenUsed="0"/>
+    <w:lsdException w:name="Medium Grid 1 Accent 3" w:semiHidden="0" w:uiPriority="67" w:unhideWhenUsed="0"/>
+    <w:lsdException w:name="Medium Grid 2 Accent 3" w:semiHidden="0" w:uiPriority="68" w:unhideWhenUsed="0"/>
+    <w:lsdException w:name="Medium Grid 3 Accent 3" w:semiHidden="0" w:uiPriority="69" w:unhideWhenUsed="0"/>
+    <w:lsdException w:name="Dark List Accent 3" w:semiHidden="0" w:uiPriority="70" w:unhideWhenUsed="0"/>
+    <w:lsdException w:name="Colorful Shading Accent 3" w:semiHidden="0" w:uiPriority="71" w:unhideWhenUsed="0"/>
+    <w:lsdException w:name="Colorful List Accent 3" w:semiHidden="0" w:uiPriority="72" w:unhideWhenUsed="0"/>
+    <w:lsdException w:name="Colorful Grid Accent 3" w:semiHidden="0" w:uiPriority="73" w:unhideWhenUsed="0"/>
+    <w:lsdException w:name="Light Shading Accent 4" w:semiHidden="0" w:uiPriority="60" w:unhideWhenUsed="0"/>
+    <w:lsdException w:name="Light List Accent 4" w:semiHidden="0" w:uiPriority="61" w:unhideWhenUsed="0"/>
+    <w:lsdException w:name="Light Grid Accent 4" w:semiHidden="0" w:uiPriority="62" w:unhideWhenUsed="0"/>
+    <w:lsdException w:name="Medium Shading 1 Accent 4" w:semiHidden="0" w:uiPriority="63" w:unhideWhenUsed="0"/>
+    <w:lsdException w:name="Medium Shading 2 Accent 4" w:semiHidden="0" w:uiPriority="64" w:unhideWhenUsed="0"/>
+    <w:lsdException w:name="Medium List 1 Accent 4" w:semiHidden="0" w:uiPriority="65" w:unhideWhenUsed="0"/>
+    <w:lsdException w:name="Medium List 2 Accent 4" w:semiHidden="0" w:uiPriority="66" w:unhideWhenUsed="0"/>
+    <w:lsdException w:name="Medium Grid 1 Accent 4" w:semiHidden="0" w:uiPriority="67" w:unhideWhenUsed="0"/>
+    <w:lsdException w:name="Medium Grid 2 Accent 4" w:semiHidden="0" w:uiPriority="68" w:unhideWhenUsed="0"/>
+    <w:lsdException w:name="Medium Grid 3 Accent 4" w:semiHidden="0" w:uiPriority="69" w:unhideWhenUsed="0"/>
+    <w:lsdException w:name="Dark List Accent 4" w:semiHidden="0" w:uiPriority="70" w:unhideWhenUsed="0"/>
+    <w:lsdException w:name="Colorful Shading Accent 4" w:semiHidden="0" w:uiPriority="71" w:unhideWhenUsed="0"/>
+    <w:lsdException w:name="Colorful List Accent 4" w:semiHidden="0" w:uiPriority="72" w:unhideWhenUsed="0"/>
+    <w:lsdException w:name="Colorful Grid Accent 4" w:semiHidden="0" w:uiPriority="73" w:unhideWhenUsed="0"/>
+    <w:lsdException w:name="Light Shading Accent 5" w:semiHidden="0" w:uiPriority="60" w:unhideWhenUsed="0"/>
+    <w:lsdException w:name="Light List Accent 5" w:semiHidden="0" w:uiPriority="61" w:unhideWhenUsed="0"/>
+    <w:lsdException w:name="Light Grid Accent 5" w:semiHidden="0" w:uiPriority="62" w:unhideWhenUsed="0"/>
+    <w:lsdException w:name="Medium Shading 1 Accent 5" w:semiHidden="0" w:uiPriority="63" w:unhideWhenUsed="0"/>
+    <w:lsdException w:name="Medium Shading 2 Accent 5" w:semiHidden="0" w:uiPriority="64" w:unhideWhenUsed="0"/>
+    <w:lsdException w:name="Medium List 1 Accent 5" w:semiHidden="0" w:uiPriority="65" w:unhideWhenUsed="0"/>
+    <w:lsdException w:name="Medium List 2 Accent 5" w:semiHidden="0" w:uiPriority="66" w:unhideWhenUsed="0"/>
+    <w:lsdException w:name="Medium Grid 1 Accent 5" w:semiHidden="0" w:uiPriority="67" w:unhideWhenUsed="0"/>
+    <w:lsdException w:name="Medium Grid 2 Accent 5" w:semiHidden="0" w:uiPriority="68" w:unhideWhenUsed="0"/>
+    <w:lsdException w:name="Medium Grid 3 Accent 5" w:semiHidden="0" w:uiPriority="69" w:unhideWhenUsed="0"/>
+    <w:lsdException w:name="Dark List Accent 5" w:semiHidden="0" w:uiPriority="70" w:unhideWhenUsed="0"/>
+    <w:lsdException w:name="Colorful Shading Accent 5" w:semiHidden="0" w:uiPriority="71" w:unhideWhenUsed="0"/>
+    <w:lsdException w:name="Colorful List Accent 5" w:semiHidden="0" w:uiPriority="72" w:unhideWhenUsed="0"/>
+    <w:lsdException w:name="Colorful Grid Accent 5" w:semiHidden="0" w:uiPriority="73" w:unhideWhenUsed="0"/>
+    <w:lsdException w:name="Light Shading Accent 6" w:semiHidden="0" w:uiPriority="60" w:unhideWhenUsed="0"/>
+    <w:lsdException w:name="Light List Accent 6" w:semiHidden="0" w:uiPriority="61" w:unhideWhenUsed="0"/>
+    <w:lsdException w:name="Light Grid Accent 6" w:semiHidden="0" w:uiPriority="62" w:unhideWhenUsed="0"/>
+    <w:lsdException w:name="Medium Shading 1 Accent 6" w:semiHidden="0" w:uiPriority="63" w:unhideWhenUsed="0"/>
+    <w:lsdException w:name="Medium Shading 2 Accent 6" w:semiHidden="0" w:uiPriority="64" w:unhideWhenUsed="0"/>
+    <w:lsdException w:name="Medium List 1 Accent 6" w:semiHidden="0" w:uiPriority="65" w:unhideWhenUsed="0"/>
+    <w:lsdException w:name="Medium List 2 Accent 6" w:semiHidden="0" w:uiPriority="66" w:unhideWhenUsed="0"/>
+    <w:lsdException w:name="Medium Grid 1 Accent 6" w:semiHidden="0" w:uiPriority="67" w:unhideWhenUsed="0"/>
+    <w:lsdException w:name="Medium Grid 2 Accent 6" w:semiHidden="0" w:uiPriority="68" w:unhideWhenUsed="0"/>
+    <w:lsdException w:name="Medium Grid 3 Accent 6" w:semiHidden="0" w:uiPriority="69" w:unhideWhenUsed="0"/>
+    <w:lsdException w:name="Dark List Accent 6" w:semiHidden="0" w:uiPriority="70" w:unhideWhenUsed="0"/>
+    <w:lsdException w:name="Colorful Shading Accent 6" w:semiHidden="0" w:uiPriority="71" w:unhideWhenUsed="0"/>
+    <w:lsdException w:name="Colorful List Accent 6" w:semiHidden="0" w:uiPriority="72" w:unhideWhenUsed="0"/>
+    <w:lsdException w:name="Colorful Grid Accent 6" w:semiHidden="0" w:uiPriority="73" w:unhideWhenUsed="0"/>
+    <w:lsdException w:name="Subtle Emphasis" w:semiHidden="0" w:uiPriority="19" w:unhideWhenUsed="0" w:qFormat="1"/>
+    <w:lsdException w:name="Intense Emphasis" w:semiHidden="0" w:uiPriority="21" w:unhideWhenUsed="0" w:qFormat="1"/>
+    <w:lsdException w:name="Subtle Reference" w:semiHidden="0" w:uiPriority="31" w:unhideWhenUsed="0" w:qFormat="1"/>
+    <w:lsdException w:name="Intense Reference" w:semiHidden="0" w:uiPriority="32" w:unhideWhenUsed="0" w:qFormat="1"/>
+    <w:lsdException w:name="Book Title" w:semiHidden="0" w:uiPriority="33" w:unhideWhenUsed="0" w:qFormat="1"/>
+    <w:lsdException w:name="Bibliography" w:uiPriority="37"/>
+    <w:lsdException w:name="TOC Heading" w:uiPriority="39" w:qFormat="1"/>
+  </w:latentStyles>
+  <w:style w:type="paragraph" w:default="1" w:styleId="Normal">
+    <w:name w:val="Normal"/>
+    <w:qFormat/>
+    <w:rsid w:val="00445B7A"/>
+    <w:pPr>
+      <w:spacing w:line="480" w:lineRule="auto"/>
+      <w:ind w:firstLine="284"/>
+    </w:pPr>
+    <w:rPr>
+      <w:rFonts w:ascii="Times New Roman" w:eastAsiaTheme="minorEastAsia" w:hAnsi="Times New Roman" w:cs="Times New Roman"/>
+    </w:rPr>
+  </w:style>
+  <w:style w:type="paragraph" w:styleId="Heading1">
+    <w:name w:val="heading 1"/>
+    <w:basedOn w:val="Normal"/>
+    <w:next w:val="Normal"/>
+    <w:link w:val="Heading1Char"/>
+    <w:uiPriority w:val="9"/>
+    <w:qFormat/>
+    <w:rsid w:val="007C2A70"/>
+    <w:pPr>
+      <w:ind w:firstLine="0"/>
+      <w:outlineLvl w:val="0"/>
+    </w:pPr>
+    <w:rPr>
+      <w:b/>
+      <w:i/>
+    </w:rPr>
+  </w:style>
+  <w:style w:type="paragraph" w:styleId="Heading2">
+    <w:name w:val="heading 2"/>
+    <w:basedOn w:val="Normal"/>
+    <w:next w:val="Normal"/>
+    <w:link w:val="Heading2Char"/>
+    <w:uiPriority w:val="9"/>
+    <w:unhideWhenUsed/>
+    <w:qFormat/>
+    <w:rsid w:val="007C2A70"/>
+    <w:pPr>
+      <w:ind w:firstLine="0"/>
+      <w:outlineLvl w:val="1"/>
+    </w:pPr>
+    <w:rPr>
+      <w:i/>
+    </w:rPr>
+  </w:style>
+  <w:style w:type="character" w:default="1" w:styleId="DefaultParagraphFont">
+    <w:name w:val="Default Paragraph Font"/>
+    <w:uiPriority w:val="1"/>
+    <w:semiHidden/>
+    <w:unhideWhenUsed/>
+  </w:style>
+  <w:style w:type="table" w:default="1" w:styleId="TableNormal">
+    <w:name w:val="Normal Table"/>
+    <w:uiPriority w:val="99"/>
+    <w:semiHidden/>
+    <w:unhideWhenUsed/>
+    <w:tblPr>
+      <w:tblInd w:w="0" w:type="dxa"/>
+      <w:tblCellMar>
+        <w:top w:w="0" w:type="dxa"/>
+        <w:left w:w="108" w:type="dxa"/>
+        <w:bottom w:w="0" w:type="dxa"/>
+        <w:right w:w="108" w:type="dxa"/>
+      </w:tblCellMar>
+    </w:tblPr>
+  </w:style>
+  <w:style w:type="numbering" w:default="1" w:styleId="NoList">
+    <w:name w:val="No List"/>
+    <w:uiPriority w:val="99"/>
+    <w:semiHidden/>
+    <w:unhideWhenUsed/>
+  </w:style>
+  <w:style w:type="paragraph" w:customStyle="1" w:styleId="EndNoteBibliographyTitle">
+    <w:name w:val="EndNote Bibliography Title"/>
+    <w:basedOn w:val="Normal"/>
+    <w:link w:val="EndNoteBibliographyTitleChar"/>
+    <w:rsid w:val="00235153"/>
+    <w:pPr>
+      <w:jc w:val="center"/>
+    </w:pPr>
+    <w:rPr>
+      <w:rFonts w:ascii="Calibri" w:hAnsi="Calibri" w:cs="Calibri"/>
+      <w:lang w:val="en-US"/>
+    </w:rPr>
+  </w:style>
+  <w:style w:type="character" w:customStyle="1" w:styleId="EndNoteBibliographyTitleChar">
+    <w:name w:val="EndNote Bibliography Title Char"/>
+    <w:basedOn w:val="DefaultParagraphFont"/>
+    <w:link w:val="EndNoteBibliographyTitle"/>
+    <w:rsid w:val="00235153"/>
+    <w:rPr>
+      <w:rFonts w:ascii="Calibri" w:eastAsiaTheme="minorEastAsia" w:hAnsi="Calibri" w:cs="Calibri"/>
+      <w:lang w:val="en-US"/>
+    </w:rPr>
+  </w:style>
+  <w:style w:type="paragraph" w:customStyle="1" w:styleId="EndNoteBibliography">
+    <w:name w:val="EndNote Bibliography"/>
+    <w:basedOn w:val="Normal"/>
+    <w:link w:val="EndNoteBibliographyChar"/>
+    <w:rsid w:val="00235153"/>
+    <w:rPr>
+      <w:rFonts w:ascii="Calibri" w:hAnsi="Calibri" w:cs="Calibri"/>
+      <w:lang w:val="en-US"/>
+    </w:rPr>
+  </w:style>
+  <w:style w:type="character" w:customStyle="1" w:styleId="EndNoteBibliographyChar">
+    <w:name w:val="EndNote Bibliography Char"/>
+    <w:basedOn w:val="DefaultParagraphFont"/>
+    <w:link w:val="EndNoteBibliography"/>
+    <w:rsid w:val="00235153"/>
+    <w:rPr>
+      <w:rFonts w:ascii="Calibri" w:eastAsiaTheme="minorEastAsia" w:hAnsi="Calibri" w:cs="Calibri"/>
+      <w:lang w:val="en-US"/>
+    </w:rPr>
+  </w:style>
+  <w:style w:type="character" w:styleId="CommentReference">
+    <w:name w:val="annotation reference"/>
+    <w:basedOn w:val="DefaultParagraphFont"/>
+    <w:uiPriority w:val="99"/>
+    <w:semiHidden/>
+    <w:unhideWhenUsed/>
+    <w:rsid w:val="006C62C9"/>
+    <w:rPr>
+      <w:sz w:val="16"/>
+      <w:szCs w:val="16"/>
+    </w:rPr>
+  </w:style>
+  <w:style w:type="paragraph" w:styleId="CommentText">
+    <w:name w:val="annotation text"/>
+    <w:basedOn w:val="Normal"/>
+    <w:link w:val="CommentTextChar"/>
+    <w:uiPriority w:val="99"/>
+    <w:unhideWhenUsed/>
+    <w:rsid w:val="006C62C9"/>
+    <w:rPr>
+      <w:sz w:val="20"/>
+      <w:szCs w:val="20"/>
+    </w:rPr>
+  </w:style>
+  <w:style w:type="character" w:customStyle="1" w:styleId="CommentTextChar">
+    <w:name w:val="Comment Text Char"/>
+    <w:basedOn w:val="DefaultParagraphFont"/>
+    <w:link w:val="CommentText"/>
+    <w:uiPriority w:val="99"/>
+    <w:rsid w:val="006C62C9"/>
+    <w:rPr>
+      <w:rFonts w:eastAsiaTheme="minorEastAsia"/>
+      <w:sz w:val="20"/>
+      <w:szCs w:val="20"/>
+    </w:rPr>
+  </w:style>
+  <w:style w:type="paragraph" w:styleId="CommentSubject">
+    <w:name w:val="annotation subject"/>
+    <w:basedOn w:val="CommentText"/>
+    <w:next w:val="CommentText"/>
+    <w:link w:val="CommentSubjectChar"/>
+    <w:uiPriority w:val="99"/>
+    <w:semiHidden/>
+    <w:unhideWhenUsed/>
+    <w:rsid w:val="006C62C9"/>
+    <w:rPr>
+      <w:b/>
+      <w:bCs/>
+    </w:rPr>
+  </w:style>
+  <w:style w:type="character" w:customStyle="1" w:styleId="CommentSubjectChar">
+    <w:name w:val="Comment Subject Char"/>
+    <w:basedOn w:val="CommentTextChar"/>
+    <w:link w:val="CommentSubject"/>
+    <w:uiPriority w:val="99"/>
+    <w:semiHidden/>
+    <w:rsid w:val="006C62C9"/>
+    <w:rPr>
+      <w:rFonts w:eastAsiaTheme="minorEastAsia"/>
+      <w:b/>
+      <w:bCs/>
+      <w:sz w:val="20"/>
+      <w:szCs w:val="20"/>
+    </w:rPr>
+  </w:style>
+  <w:style w:type="paragraph" w:styleId="BalloonText">
+    <w:name w:val="Balloon Text"/>
+    <w:basedOn w:val="Normal"/>
+    <w:link w:val="BalloonTextChar"/>
+    <w:uiPriority w:val="99"/>
+    <w:semiHidden/>
+    <w:unhideWhenUsed/>
+    <w:rsid w:val="006C62C9"/>
+    <w:rPr>
+      <w:sz w:val="18"/>
+      <w:szCs w:val="18"/>
+    </w:rPr>
+  </w:style>
+  <w:style w:type="character" w:customStyle="1" w:styleId="BalloonTextChar">
+    <w:name w:val="Balloon Text Char"/>
+    <w:basedOn w:val="DefaultParagraphFont"/>
+    <w:link w:val="BalloonText"/>
+    <w:uiPriority w:val="99"/>
+    <w:semiHidden/>
+    <w:rsid w:val="006C62C9"/>
+    <w:rPr>
+      <w:rFonts w:ascii="Times New Roman" w:eastAsiaTheme="minorEastAsia" w:hAnsi="Times New Roman" w:cs="Times New Roman"/>
+      <w:sz w:val="18"/>
+      <w:szCs w:val="18"/>
+    </w:rPr>
+  </w:style>
+  <w:style w:type="paragraph" w:styleId="NoSpacing">
+    <w:name w:val="No Spacing"/>
+    <w:uiPriority w:val="1"/>
+    <w:qFormat/>
+    <w:rsid w:val="000E7D60"/>
+    <w:rPr>
+      <w:rFonts w:ascii="Times New Roman" w:hAnsi="Times New Roman"/>
+      <w:sz w:val="23"/>
+      <w:szCs w:val="23"/>
+    </w:rPr>
+  </w:style>
+  <w:style w:type="paragraph" w:styleId="Header">
+    <w:name w:val="header"/>
+    <w:basedOn w:val="Normal"/>
+    <w:link w:val="HeaderChar"/>
+    <w:uiPriority w:val="99"/>
+    <w:unhideWhenUsed/>
+    <w:rsid w:val="000E7D60"/>
+    <w:pPr>
+      <w:tabs>
+        <w:tab w:val="center" w:pos="4513"/>
+        <w:tab w:val="right" w:pos="9026"/>
+      </w:tabs>
+      <w:ind w:firstLine="567"/>
+    </w:pPr>
+    <w:rPr>
+      <w:rFonts w:eastAsiaTheme="minorHAnsi"/>
+      <w:sz w:val="23"/>
+      <w:szCs w:val="23"/>
+    </w:rPr>
+  </w:style>
+  <w:style w:type="character" w:customStyle="1" w:styleId="HeaderChar">
+    <w:name w:val="Header Char"/>
+    <w:basedOn w:val="DefaultParagraphFont"/>
+    <w:link w:val="Header"/>
+    <w:uiPriority w:val="99"/>
+    <w:rsid w:val="000E7D60"/>
+    <w:rPr>
+      <w:rFonts w:ascii="Times New Roman" w:hAnsi="Times New Roman"/>
+      <w:sz w:val="23"/>
+      <w:szCs w:val="23"/>
+    </w:rPr>
+  </w:style>
+  <w:style w:type="paragraph" w:styleId="Footer">
+    <w:name w:val="footer"/>
+    <w:basedOn w:val="Normal"/>
+    <w:link w:val="FooterChar"/>
+    <w:uiPriority w:val="99"/>
+    <w:unhideWhenUsed/>
+    <w:rsid w:val="000E7D60"/>
+    <w:pPr>
+      <w:tabs>
+        <w:tab w:val="center" w:pos="4513"/>
+        <w:tab w:val="right" w:pos="9026"/>
+      </w:tabs>
+      <w:ind w:firstLine="567"/>
+    </w:pPr>
+    <w:rPr>
+      <w:rFonts w:eastAsiaTheme="minorHAnsi"/>
+      <w:sz w:val="23"/>
+      <w:szCs w:val="23"/>
+    </w:rPr>
+  </w:style>
+  <w:style w:type="character" w:customStyle="1" w:styleId="FooterChar">
+    <w:name w:val="Footer Char"/>
+    <w:basedOn w:val="DefaultParagraphFont"/>
+    <w:link w:val="Footer"/>
+    <w:uiPriority w:val="99"/>
+    <w:rsid w:val="000E7D60"/>
+    <w:rPr>
+      <w:rFonts w:ascii="Times New Roman" w:hAnsi="Times New Roman"/>
+      <w:sz w:val="23"/>
+      <w:szCs w:val="23"/>
+    </w:rPr>
+  </w:style>
+  <w:style w:type="character" w:styleId="PageNumber">
+    <w:name w:val="page number"/>
+    <w:basedOn w:val="DefaultParagraphFont"/>
+    <w:uiPriority w:val="99"/>
+    <w:semiHidden/>
+    <w:unhideWhenUsed/>
+    <w:rsid w:val="00670977"/>
+  </w:style>
+  <w:style w:type="character" w:styleId="LineNumber">
+    <w:name w:val="line number"/>
+    <w:basedOn w:val="DefaultParagraphFont"/>
+    <w:uiPriority w:val="99"/>
+    <w:semiHidden/>
+    <w:unhideWhenUsed/>
+    <w:rsid w:val="00670977"/>
+  </w:style>
+  <w:style w:type="character" w:styleId="Hyperlink">
+    <w:name w:val="Hyperlink"/>
+    <w:basedOn w:val="DefaultParagraphFont"/>
+    <w:uiPriority w:val="99"/>
+    <w:unhideWhenUsed/>
+    <w:rsid w:val="009F5E83"/>
+    <w:rPr>
+      <w:color w:val="0563C1" w:themeColor="hyperlink"/>
+      <w:u w:val="single"/>
+    </w:rPr>
+  </w:style>
+  <w:style w:type="character" w:customStyle="1" w:styleId="UnresolvedMention1">
+    <w:name w:val="Unresolved Mention1"/>
+    <w:basedOn w:val="DefaultParagraphFont"/>
+    <w:uiPriority w:val="99"/>
+    <w:semiHidden/>
+    <w:unhideWhenUsed/>
+    <w:rsid w:val="009F5E83"/>
+    <w:rPr>
+      <w:color w:val="605E5C"/>
+      <w:shd w:val="clear" w:color="auto" w:fill="E1DFDD"/>
+    </w:rPr>
+  </w:style>
+  <w:style w:type="table" w:styleId="TableGrid">
+    <w:name w:val="Table Grid"/>
+    <w:basedOn w:val="TableNormal"/>
+    <w:uiPriority w:val="39"/>
+    <w:rsid w:val="00680E35"/>
+    <w:rPr>
+      <w:sz w:val="22"/>
+      <w:szCs w:val="22"/>
+      <w:lang w:val="en-US"/>
+    </w:rPr>
+    <w:tblPr>
+      <w:tblInd w:w="0" w:type="nil"/>
+      <w:tblBorders>
+        <w:top w:val="single" w:sz="4" w:space="0" w:color="auto"/>
+        <w:left w:val="single" w:sz="4" w:space="0" w:color="auto"/>
+        <w:bottom w:val="single" w:sz="4" w:space="0" w:color="auto"/>
+        <w:right w:val="single" w:sz="4" w:space="0" w:color="auto"/>
+        <w:insideH w:val="single" w:sz="4" w:space="0" w:color="auto"/>
+        <w:insideV w:val="single" w:sz="4" w:space="0" w:color="auto"/>
+      </w:tblBorders>
+    </w:tblPr>
+  </w:style>
+  <w:style w:type="paragraph" w:styleId="ListParagraph">
+    <w:name w:val="List Paragraph"/>
+    <w:basedOn w:val="Normal"/>
+    <w:uiPriority w:val="34"/>
+    <w:qFormat/>
+    <w:rsid w:val="00680E35"/>
+    <w:pPr>
+      <w:spacing w:after="200" w:line="276" w:lineRule="auto"/>
+      <w:ind w:left="720"/>
+      <w:contextualSpacing/>
+    </w:pPr>
+    <w:rPr>
+      <w:rFonts w:eastAsiaTheme="minorHAnsi"/>
+      <w:sz w:val="22"/>
+      <w:szCs w:val="22"/>
+    </w:rPr>
+  </w:style>
+  <w:style w:type="character" w:styleId="FollowedHyperlink">
+    <w:name w:val="FollowedHyperlink"/>
+    <w:basedOn w:val="DefaultParagraphFont"/>
+    <w:uiPriority w:val="99"/>
+    <w:semiHidden/>
+    <w:unhideWhenUsed/>
+    <w:rsid w:val="00BD41DE"/>
+    <w:rPr>
+      <w:color w:val="954F72" w:themeColor="followedHyperlink"/>
+      <w:u w:val="single"/>
+    </w:rPr>
+  </w:style>
+  <w:style w:type="paragraph" w:styleId="Revision">
+    <w:name w:val="Revision"/>
+    <w:hidden/>
+    <w:uiPriority w:val="99"/>
+    <w:semiHidden/>
+    <w:rsid w:val="00AD784D"/>
+    <w:rPr>
+      <w:rFonts w:eastAsiaTheme="minorEastAsia"/>
+    </w:rPr>
+  </w:style>
+  <w:style w:type="character" w:customStyle="1" w:styleId="Heading1Char">
+    <w:name w:val="Heading 1 Char"/>
+    <w:basedOn w:val="DefaultParagraphFont"/>
+    <w:link w:val="Heading1"/>
+    <w:uiPriority w:val="9"/>
+    <w:rsid w:val="007C2A70"/>
+    <w:rPr>
+      <w:rFonts w:ascii="Times New Roman" w:eastAsiaTheme="minorEastAsia" w:hAnsi="Times New Roman" w:cs="Times New Roman"/>
+      <w:b/>
+      <w:i/>
+    </w:rPr>
+  </w:style>
+  <w:style w:type="character" w:customStyle="1" w:styleId="Heading2Char">
+    <w:name w:val="Heading 2 Char"/>
+    <w:basedOn w:val="DefaultParagraphFont"/>
+    <w:link w:val="Heading2"/>
+    <w:uiPriority w:val="9"/>
+    <w:rsid w:val="007C2A70"/>
+    <w:rPr>
+      <w:rFonts w:ascii="Times New Roman" w:eastAsiaTheme="minorEastAsia" w:hAnsi="Times New Roman" w:cs="Times New Roman"/>
+      <w:i/>
+    </w:rPr>
+  </w:style>
+</w:styles>
+</file>
+
+<file path=word/stylesWithEffects.xml><?xml version="1.0" encoding="utf-8"?>
+<w:styles xmlns:wpc="http://schemas.microsoft.com/office/word/2010/wordprocessingCanvas" xmlns:mc="http://schemas.openxmlformats.org/markup-compatibility/2006" xmlns:o="urn:schemas-microsoft-com:office:office" xmlns:r="http://schemas.openxmlformats.org/officeDocument/2006/relationships" xmlns:m="http://schemas.openxmlformats.org/officeDocument/2006/math" xmlns:v="urn:schemas-microsoft-com:vml" xmlns:wp14="http://schemas.microsoft.com/office/word/2010/wordprocessingDrawing" xmlns:wp="http://schemas.openxmlformats.org/drawingml/2006/wordprocessingDrawing" xmlns:w10="urn:schemas-microsoft-com:office:word" xmlns:w="http://schemas.openxmlformats.org/wordprocessingml/2006/main" xmlns:w14="http://schemas.microsoft.com/office/word/2010/wordml" xmlns:wpg="http://schemas.microsoft.com/office/word/2010/wordprocessingGroup" xmlns:wpi="http://schemas.microsoft.com/office/word/2010/wordprocessingInk" xmlns:wne="http://schemas.microsoft.com/office/word/2006/wordml" xmlns:wps="http://schemas.microsoft.com/office/word/2010/wordprocessingShape" mc:Ignorable="w14 wp14">
+  <w:docDefaults>
+    <w:rPrDefault>
+      <w:rPr>
+        <w:rFonts w:asciiTheme="minorHAnsi" w:eastAsiaTheme="minorHAnsi" w:hAnsiTheme="minorHAnsi" w:cstheme="minorBidi"/>
+        <w:sz w:val="24"/>
+        <w:szCs w:val="24"/>
+        <w:lang w:val="en-GB" w:eastAsia="en-US" w:bidi="ar-SA"/>
+      </w:rPr>
+    </w:rPrDefault>
+    <w:pPrDefault/>
+  </w:docDefaults>
+  <w:latentStyles w:defLockedState="0" w:defUIPriority="99" w:defSemiHidden="1" w:defUnhideWhenUsed="1" w:defQFormat="0" w:count="267">
+    <w:lsdException w:name="Normal" w:semiHidden="0" w:uiPriority="0" w:unhideWhenUsed="0" w:qFormat="1"/>
+    <w:lsdException w:name="heading 1" w:semiHidden="0" w:uiPriority="9" w:unhideWhenUsed="0" w:qFormat="1"/>
+    <w:lsdException w:name="heading 2" w:uiPriority="9" w:qFormat="1"/>
+    <w:lsdException w:name="heading 3" w:uiPriority="9" w:qFormat="1"/>
+    <w:lsdException w:name="heading 4" w:uiPriority="9" w:qFormat="1"/>
+    <w:lsdException w:name="heading 5" w:uiPriority="9" w:qFormat="1"/>
+    <w:lsdException w:name="heading 6" w:uiPriority="9" w:qFormat="1"/>
+    <w:lsdException w:name="heading 7" w:uiPriority="9" w:qFormat="1"/>
+    <w:lsdException w:name="heading 8" w:uiPriority="9" w:qFormat="1"/>
+    <w:lsdException w:name="heading 9" w:uiPriority="9" w:qFormat="1"/>
+    <w:lsdException w:name="toc 1" w:uiPriority="39"/>
+    <w:lsdException w:name="toc 2" w:uiPriority="39"/>
+    <w:lsdException w:name="toc 3" w:uiPriority="39"/>
+    <w:lsdException w:name="toc 4" w:uiPriority="39"/>
+    <w:lsdException w:name="toc 5" w:uiPriority="39"/>
+    <w:lsdException w:name="toc 6" w:uiPriority="39"/>
+    <w:lsdException w:name="toc 7" w:uiPriority="39"/>
+    <w:lsdException w:name="toc 8" w:uiPriority="39"/>
+    <w:lsdException w:name="toc 9" w:uiPriority="39"/>
+    <w:lsdException w:name="caption" w:uiPriority="35" w:qFormat="1"/>
+    <w:lsdException w:name="Title" w:semiHidden="0" w:uiPriority="10" w:unhideWhenUsed="0" w:qFormat="1"/>
+    <w:lsdException w:name="Default Paragraph Font" w:uiPriority="1"/>
+    <w:lsdException w:name="Subtitle" w:semiHidden="0" w:uiPriority="11" w:unhideWhenUsed="0" w:qFormat="1"/>
+    <w:lsdException w:name="Strong" w:semiHidden="0" w:uiPriority="22" w:unhideWhenUsed="0" w:qFormat="1"/>
+    <w:lsdException w:name="Emphasis" w:semiHidden="0" w:uiPriority="20" w:unhideWhenUsed="0" w:qFormat="1"/>
+    <w:lsdException w:name="Table Grid" w:uiPriority="39"/>
+    <w:lsdException w:name="Placeholder Text" w:unhideWhenUsed="0"/>
+    <w:lsdException w:name="No Spacing" w:semiHidden="0" w:uiPriority="1" w:unhideWhenUsed="0" w:qFormat="1"/>
+    <w:lsdException w:name="Light Shading" w:semiHidden="0" w:uiPriority="60" w:unhideWhenUsed="0"/>
+    <w:lsdException w:name="Light List" w:semiHidden="0" w:uiPriority="61" w:unhideWhenUsed="0"/>
+    <w:lsdException w:name="Light Grid" w:semiHidden="0" w:uiPriority="62" w:unhideWhenUsed="0"/>
+    <w:lsdException w:name="Medium Shading 1" w:semiHidden="0" w:uiPriority="63" w:unhideWhenUsed="0"/>
+    <w:lsdException w:name="Medium Shading 2" w:semiHidden="0" w:uiPriority="64" w:unhideWhenUsed="0"/>
+    <w:lsdException w:name="Medium List 1" w:semiHidden="0" w:uiPriority="65" w:unhideWhenUsed="0"/>
+    <w:lsdException w:name="Medium List 2" w:semiHidden="0" w:uiPriority="66" w:unhideWhenUsed="0"/>
+    <w:lsdException w:name="Medium Grid 1" w:semiHidden="0" w:uiPriority="67" w:unhideWhenUsed="0"/>
+    <w:lsdException w:name="Medium Grid 2" w:semiHidden="0" w:uiPriority="68" w:unhideWhenUsed="0"/>
+    <w:lsdException w:name="Medium Grid 3" w:semiHidden="0" w:uiPriority="69" w:unhideWhenUsed="0"/>
+    <w:lsdException w:name="Dark List" w:semiHidden="0" w:uiPriority="70" w:unhideWhenUsed="0"/>
+    <w:lsdException w:name="Colorful Shading" w:semiHidden="0" w:uiPriority="71" w:unhideWhenUsed="0"/>
+    <w:lsdException w:name="Colorful List" w:semiHidden="0" w:uiPriority="72" w:unhideWhenUsed="0"/>
+    <w:lsdException w:name="Colorful Grid" w:semiHidden="0" w:uiPriority="73" w:unhideWhenUsed="0"/>
+    <w:lsdException w:name="Light Shading Accent 1" w:semiHidden="0" w:uiPriority="60" w:unhideWhenUsed="0"/>
+    <w:lsdException w:name="Light List Accent 1" w:semiHidden="0" w:uiPriority="61" w:unhideWhenUsed="0"/>
+    <w:lsdException w:name="Light Grid Accent 1" w:semiHidden="0" w:uiPriority="62" w:unhideWhenUsed="0"/>
+    <w:lsdException w:name="Medium Shading 1 Accent 1" w:semiHidden="0" w:uiPriority="63" w:unhideWhenUsed="0"/>
+    <w:lsdException w:name="Medium Shading 2 Accent 1" w:semiHidden="0" w:uiPriority="64" w:unhideWhenUsed="0"/>
+    <w:lsdException w:name="Medium List 1 Accent 1" w:semiHidden="0" w:uiPriority="65" w:unhideWhenUsed="0"/>
+    <w:lsdException w:name="Revision" w:unhideWhenUsed="0"/>
+    <w:lsdException w:name="List Paragraph" w:semiHidden="0" w:uiPriority="34" w:unhideWhenUsed="0" w:qFormat="1"/>
+    <w:lsdException w:name="Quote" w:semiHidden="0" w:uiPriority="29" w:unhideWhenUsed="0" w:qFormat="1"/>
+    <w:lsdException w:name="Intense Quote" w:semiHidden="0" w:uiPriority="30" w:unhideWhenUsed="0" w:qFormat="1"/>
+    <w:lsdException w:name="Medium List 2 Accent 1" w:semiHidden="0" w:uiPriority="66" w:unhideWhenUsed="0"/>
+    <w:lsdException w:name="Medium Grid 1 Accent 1" w:semiHidden="0" w:uiPriority="67" w:unhideWhenUsed="0"/>
+    <w:lsdException w:name="Medium Grid 2 Accent 1" w:semiHidden="0" w:uiPriority="68" w:unhideWhenUsed="0"/>
+    <w:lsdException w:name="Medium Grid 3 Accent 1" w:semiHidden="0" w:uiPriority="69" w:unhideWhenUsed="0"/>
+    <w:lsdException w:name="Dark List Accent 1" w:semiHidden="0" w:uiPriority="70" w:unhideWhenUsed="0"/>
+    <w:lsdException w:name="Colorful Shading Accent 1" w:semiHidden="0" w:uiPriority="71" w:unhideWhenUsed="0"/>
+    <w:lsdException w:name="Colorful List Accent 1" w:semiHidden="0" w:uiPriority="72" w:unhideWhenUsed="0"/>
+    <w:lsdException w:name="Colorful Grid Accent 1" w:semiHidden="0" w:uiPriority="73" w:unhideWhenUsed="0"/>
+    <w:lsdException w:name="Light Shading Accent 2" w:semiHidden="0" w:uiPriority="60" w:unhideWhenUsed="0"/>
+    <w:lsdException w:name="Light List Accent 2" w:semiHidden="0" w:uiPriority="61" w:unhideWhenUsed="0"/>
+    <w:lsdException w:name="Light Grid Accent 2" w:semiHidden="0" w:uiPriority="62" w:unhideWhenUsed="0"/>
+    <w:lsdException w:name="Medium Shading 1 Accent 2" w:semiHidden="0" w:uiPriority="63" w:unhideWhenUsed="0"/>
+    <w:lsdException w:name="Medium Shading 2 Accent 2" w:semiHidden="0" w:uiPriority="64" w:unhideWhenUsed="0"/>
+    <w:lsdException w:name="Medium List 1 Accent 2" w:semiHidden="0" w:uiPriority="65" w:unhideWhenUsed="0"/>
+    <w:lsdException w:name="Medium List 2 Accent 2" w:semiHidden="0" w:uiPriority="66" w:unhideWhenUsed="0"/>
+    <w:lsdException w:name="Medium Grid 1 Accent 2" w:semiHidden="0" w:uiPriority="67" w:unhideWhenUsed="0"/>
+    <w:lsdException w:name="Medium Grid 2 Accent 2" w:semiHidden="0" w:uiPriority="68" w:unhideWhenUsed="0"/>
+    <w:lsdException w:name="Medium Grid 3 Accent 2" w:semiHidden="0" w:uiPriority="69" w:unhideWhenUsed="0"/>
+    <w:lsdException w:name="Dark List Accent 2" w:semiHidden="0" w:uiPriority="70" w:unhideWhenUsed="0"/>
+    <w:lsdException w:name="Colorful Shading Accent 2" w:semiHidden="0" w:uiPriority="71" w:unhideWhenUsed="0"/>
+    <w:lsdException w:name="Colorful List Accent 2" w:semiHidden="0" w:uiPriority="72" w:unhideWhenUsed="0"/>
+    <w:lsdException w:name="Colorful Grid Accent 2" w:semiHidden="0" w:uiPriority="73" w:unhideWhenUsed="0"/>
+    <w:lsdException w:name="Light Shading Accent 3" w:semiHidden="0" w:uiPriority="60" w:unhideWhenUsed="0"/>
+    <w:lsdException w:name="Light List Accent 3" w:semiHidden="0" w:uiPriority="61" w:unhideWhenUsed="0"/>
+    <w:lsdException w:name="Light Grid Accent 3" w:semiHidden="0" w:uiPriority="62" w:unhideWhenUsed="0"/>
+    <w:lsdException w:name="Medium Shading 1 Accent 3" w:semiHidden="0" w:uiPriority="63" w:unhideWhenUsed="0"/>
+    <w:lsdException w:name="Medium Shading 2 Accent 3" w:semiHidden="0" w:uiPriority="64" w:unhideWhenUsed="0"/>
+    <w:lsdException w:name="Medium List 1 Accent 3" w:semiHidden="0" w:uiPriority="65" w:unhideWhenUsed="0"/>
+    <w:lsdException w:name="Medium List 2 Accent 3" w:semiHidden="0" w:uiPriority="66" w:unhideWhenUsed="0"/>
+    <w:lsdException w:name="Medium Grid 1 Accent 3" w:semiHidden="0" w:uiPriority="67" w:unhideWhenUsed="0"/>
+    <w:lsdException w:name="Medium Grid 2 Accent 3" w:semiHidden="0" w:uiPriority="68" w:unhideWhenUsed="0"/>
+    <w:lsdException w:name="Medium Grid 3 Accent 3" w:semiHidden="0" w:uiPriority="69" w:unhideWhenUsed="0"/>
+    <w:lsdException w:name="Dark List Accent 3" w:semiHidden="0" w:uiPriority="70" w:unhideWhenUsed="0"/>
+    <w:lsdException w:name="Colorful Shading Accent 3" w:semiHidden="0" w:uiPriority="71" w:unhideWhenUsed="0"/>
+    <w:lsdException w:name="Colorful List Accent 3" w:semiHidden="0" w:uiPriority="72" w:unhideWhenUsed="0"/>
+    <w:lsdException w:name="Colorful Grid Accent 3" w:semiHidden="0" w:uiPriority="73" w:unhideWhenUsed="0"/>
+    <w:lsdException w:name="Light Shading Accent 4" w:semiHidden="0" w:uiPriority="60" w:unhideWhenUsed="0"/>
+    <w:lsdException w:name="Light List Accent 4" w:semiHidden="0" w:uiPriority="61" w:unhideWhenUsed="0"/>
+    <w:lsdException w:name="Light Grid Accent 4" w:semiHidden="0" w:uiPriority="62" w:unhideWhenUsed="0"/>
+    <w:lsdException w:name="Medium Shading 1 Accent 4" w:semiHidden="0" w:uiPriority="63" w:unhideWhenUsed="0"/>
+    <w:lsdException w:name="Medium Shading 2 Accent 4" w:semiHidden="0" w:uiPriority="64" w:unhideWhenUsed="0"/>
+    <w:lsdException w:name="Medium List 1 Accent 4" w:semiHidden="0" w:uiPriority="65" w:unhideWhenUsed="0"/>
+    <w:lsdException w:name="Medium List 2 Accent 4" w:semiHidden="0" w:uiPriority="66" w:unhideWhenUsed="0"/>
+    <w:lsdException w:name="Medium Grid 1 Accent 4" w:semiHidden="0" w:uiPriority="67" w:unhideWhenUsed="0"/>
+    <w:lsdException w:name="Medium Grid 2 Accent 4" w:semiHidden="0" w:uiPriority="68" w:unhideWhenUsed="0"/>
+    <w:lsdException w:name="Medium Grid 3 Accent 4" w:semiHidden="0" w:uiPriority="69" w:unhideWhenUsed="0"/>
+    <w:lsdException w:name="Dark List Accent 4" w:semiHidden="0" w:uiPriority="70" w:unhideWhenUsed="0"/>
+    <w:lsdException w:name="Colorful Shading Accent 4" w:semiHidden="0" w:uiPriority="71" w:unhideWhenUsed="0"/>
+    <w:lsdException w:name="Colorful List Accent 4" w:semiHidden="0" w:uiPriority="72" w:unhideWhenUsed="0"/>
+    <w:lsdException w:name="Colorful Grid Accent 4" w:semiHidden="0" w:uiPriority="73" w:unhideWhenUsed="0"/>
+    <w:lsdException w:name="Light Shading Accent 5" w:semiHidden="0" w:uiPriority="60" w:unhideWhenUsed="0"/>
+    <w:lsdException w:name="Light List Accent 5" w:semiHidden="0" w:uiPriority="61" w:unhideWhenUsed="0"/>
+    <w:lsdException w:name="Light Grid Accent 5" w:semiHidden="0" w:uiPriority="62" w:unhideWhenUsed="0"/>
+    <w:lsdException w:name="Medium Shading 1 Accent 5" w:semiHidden="0" w:uiPriority="63" w:unhideWhenUsed="0"/>
+    <w:lsdException w:name="Medium Shading 2 Accent 5" w:semiHidden="0" w:uiPriority="64" w:unhideWhenUsed="0"/>
+    <w:lsdException w:name="Medium List 1 Accent 5" w:semiHidden="0" w:uiPriority="65" w:unhideWhenUsed="0"/>
+    <w:lsdException w:name="Medium List 2 Accent 5" w:semiHidden="0" w:uiPriority="66" w:unhideWhenUsed="0"/>
+    <w:lsdException w:name="Medium Grid 1 Accent 5" w:semiHidden="0" w:uiPriority="67" w:unhideWhenUsed="0"/>
+    <w:lsdException w:name="Medium Grid 2 Accent 5" w:semiHidden="0" w:uiPriority="68" w:unhideWhenUsed="0"/>
+    <w:lsdException w:name="Medium Grid 3 Accent 5" w:semiHidden="0" w:uiPriority="69" w:unhideWhenUsed="0"/>
+    <w:lsdException w:name="Dark List Accent 5" w:semiHidden="0" w:uiPriority="70" w:unhideWhenUsed="0"/>
+    <w:lsdException w:name="Colorful Shading Accent 5" w:semiHidden="0" w:uiPriority="71" w:unhideWhenUsed="0"/>
+    <w:lsdException w:name="Colorful List Accent 5" w:semiHidden="0" w:uiPriority="72" w:unhideWhenUsed="0"/>
+    <w:lsdException w:name="Colorful Grid Accent 5" w:semiHidden="0" w:uiPriority="73" w:unhideWhenUsed="0"/>
+    <w:lsdException w:name="Light Shading Accent 6" w:semiHidden="0" w:uiPriority="60" w:unhideWhenUsed="0"/>
+    <w:lsdException w:name="Light List Accent 6" w:semiHidden="0" w:uiPriority="61" w:unhideWhenUsed="0"/>
+    <w:lsdException w:name="Light Grid Accent 6" w:semiHidden="0" w:uiPriority="62" w:unhideWhenUsed="0"/>
+    <w:lsdException w:name="Medium Shading 1 Accent 6" w:semiHidden="0" w:uiPriority="63" w:unhideWhenUsed="0"/>
+    <w:lsdException w:name="Medium Shading 2 Accent 6" w:semiHidden="0" w:uiPriority="64" w:unhideWhenUsed="0"/>
+    <w:lsdException w:name="Medium List 1 Accent 6" w:semiHidden="0" w:uiPriority="65" w:unhideWhenUsed="0"/>
+    <w:lsdException w:name="Medium List 2 Accent 6" w:semiHidden="0" w:uiPriority="66" w:unhideWhenUsed="0"/>
+    <w:lsdException w:name="Medium Grid 1 Accent 6" w:semiHidden="0" w:uiPriority="67" w:unhideWhenUsed="0"/>
+    <w:lsdException w:name="Medium Grid 2 Accent 6" w:semiHidden="0" w:uiPriority="68" w:unhideWhenUsed="0"/>
+    <w:lsdException w:name="Medium Grid 3 Accent 6" w:semiHidden="0" w:uiPriority="69" w:unhideWhenUsed="0"/>
+    <w:lsdException w:name="Dark List Accent 6" w:semiHidden="0" w:uiPriority="70" w:unhideWhenUsed="0"/>
+    <w:lsdException w:name="Colorful Shading Accent 6" w:semiHidden="0" w:uiPriority="71" w:unhideWhenUsed="0"/>
+    <w:lsdException w:name="Colorful List Accent 6" w:semiHidden="0" w:uiPriority="72" w:unhideWhenUsed="0"/>
+    <w:lsdException w:name="Colorful Grid Accent 6" w:semiHidden="0" w:uiPriority="73" w:unhideWhenUsed="0"/>
+    <w:lsdException w:name="Subtle Emphasis" w:semiHidden="0" w:uiPriority="19" w:unhideWhenUsed="0" w:qFormat="1"/>
+    <w:lsdException w:name="Intense Emphasis" w:semiHidden="0" w:uiPriority="21" w:unhideWhenUsed="0" w:qFormat="1"/>
+    <w:lsdException w:name="Subtle Reference" w:semiHidden="0" w:uiPriority="31" w:unhideWhenUsed="0" w:qFormat="1"/>
+    <w:lsdException w:name="Intense Reference" w:semiHidden="0" w:uiPriority="32" w:unhideWhenUsed="0" w:qFormat="1"/>
+    <w:lsdException w:name="Book Title" w:semiHidden="0" w:uiPriority="33" w:unhideWhenUsed="0" w:qFormat="1"/>
+    <w:lsdException w:name="Bibliography" w:uiPriority="37"/>
+    <w:lsdException w:name="TOC Heading" w:uiPriority="39" w:qFormat="1"/>
   </w:latentStyles>
   <w:style w:type="paragraph" w:default="1" w:styleId="Normal">
     <w:name w:val="Normal"/>
@@ -37377,7 +38008,7 @@
   <a:extraClrSchemeLst/>
   <a:extLst>
     <a:ext uri="{05A4C25C-085E-4340-85A3-A5531E510DB2}">
-      <thm15:themeFamily xmlns:thm15="http://schemas.microsoft.com/office/thememl/2012/main" name="Office Theme" id="{62F939B6-93AF-4DB8-9C6B-D6C7DFDC589F}" vid="{4A3C46E8-61CC-4603-A589-7422A47A8E4A}"/>
+      <thm15:themeFamily xmlns:thm15="http://schemas.microsoft.com/office/thememl/2012/main" xmlns="" name="Office Theme" id="{62F939B6-93AF-4DB8-9C6B-D6C7DFDC589F}" vid="{4A3C46E8-61CC-4603-A589-7422A47A8E4A}"/>
     </a:ext>
   </a:extLst>
 </a:theme>
@@ -37388,7 +38019,7 @@
 </file>
 
 <file path=customXml/itemProps1.xml><?xml version="1.0" encoding="utf-8"?>
-<ds:datastoreItem xmlns:ds="http://schemas.openxmlformats.org/officeDocument/2006/customXml" ds:itemID="{43A3212D-A605-4A84-B06C-9F5800A515AA}">
+<ds:datastoreItem xmlns:ds="http://schemas.openxmlformats.org/officeDocument/2006/customXml" ds:itemID="{80302D16-D959-487A-9170-F503062B14AC}">
   <ds:schemaRefs>
     <ds:schemaRef ds:uri="http://schemas.openxmlformats.org/officeDocument/2006/bibliography"/>
   </ds:schemaRefs>

</xml_diff>

<commit_message>
updated final ms and plot
</commit_message>
<xml_diff>
--- a/WD_prey_relations_EL.docx
+++ b/WD_prey_relations_EL.docx
@@ -345,8 +345,6 @@
       <w:r>
         <w:t>5000</w:t>
       </w:r>
-      <w:bookmarkStart w:id="0" w:name="_GoBack"/>
-      <w:bookmarkEnd w:id="0"/>
     </w:p>
     <w:p>
       <w:pPr>
@@ -23859,6 +23857,17 @@
           <w:szCs w:val="44"/>
         </w:rPr>
       </w:pPr>
+    </w:p>
+    <w:p>
+      <w:pPr>
+        <w:spacing w:line="240" w:lineRule="auto"/>
+        <w:ind w:firstLine="0"/>
+        <w:rPr>
+          <w:b/>
+          <w:sz w:val="44"/>
+          <w:szCs w:val="44"/>
+        </w:rPr>
+      </w:pPr>
       <w:r>
         <w:rPr>
           <w:b/>
@@ -23869,10 +23878,10 @@
         </w:rPr>
         <w:lastRenderedPageBreak/>
         <w:drawing>
-          <wp:inline distT="0" distB="0" distL="0" distR="0" wp14:anchorId="392209DC" wp14:editId="2BB5A6E6">
-            <wp:extent cx="5727700" cy="5011738"/>
+          <wp:inline distT="0" distB="0" distL="0" distR="0" wp14:anchorId="035E181A" wp14:editId="515F82BD">
+            <wp:extent cx="5727700" cy="3947469"/>
             <wp:effectExtent l="0" t="0" r="6350" b="0"/>
-            <wp:docPr id="10" name="Picture 10" descr="C:\Users\rabaiotti.d\Downloads\EL_plot.jpg"/>
+            <wp:docPr id="13" name="Picture 13" descr="C:\Users\rabaiotti.d\Documents\GitHub\Ben\EL_plot.tiff"/>
             <wp:cNvGraphicFramePr>
               <a:graphicFrameLocks xmlns:a="http://schemas.openxmlformats.org/drawingml/2006/main" noChangeAspect="1"/>
             </wp:cNvGraphicFramePr>
@@ -23880,7 +23889,7 @@
               <a:graphicData uri="http://schemas.openxmlformats.org/drawingml/2006/picture">
                 <pic:pic xmlns:pic="http://schemas.openxmlformats.org/drawingml/2006/picture">
                   <pic:nvPicPr>
-                    <pic:cNvPr id="0" name="Picture 1" descr="C:\Users\rabaiotti.d\Downloads\EL_plot.jpg"/>
+                    <pic:cNvPr id="0" name="Picture 3" descr="C:\Users\rabaiotti.d\Documents\GitHub\Ben\EL_plot.tiff"/>
                     <pic:cNvPicPr>
                       <a:picLocks noChangeAspect="1" noChangeArrowheads="1"/>
                     </pic:cNvPicPr>
@@ -23901,7 +23910,7 @@
                   <pic:spPr bwMode="auto">
                     <a:xfrm>
                       <a:off x="0" y="0"/>
-                      <a:ext cx="5727700" cy="5011738"/>
+                      <a:ext cx="5727700" cy="3947469"/>
                     </a:xfrm>
                     <a:prstGeom prst="rect">
                       <a:avLst/>
@@ -23928,25 +23937,16 @@
           <w:szCs w:val="44"/>
         </w:rPr>
       </w:pPr>
-    </w:p>
-    <w:p>
-      <w:pPr>
-        <w:spacing w:line="240" w:lineRule="auto"/>
-        <w:ind w:firstLine="0"/>
+      <w:r>
         <w:rPr>
           <w:b/>
           <w:sz w:val="44"/>
           <w:szCs w:val="44"/>
         </w:rPr>
-      </w:pPr>
-      <w:r>
-        <w:rPr>
-          <w:b/>
-          <w:sz w:val="44"/>
-          <w:szCs w:val="44"/>
-        </w:rPr>
         <w:br w:type="page"/>
       </w:r>
+      <w:bookmarkStart w:id="0" w:name="_GoBack"/>
+      <w:bookmarkEnd w:id="0"/>
     </w:p>
     <w:p>
       <w:pPr>
@@ -35132,7 +35132,7 @@
             <w:sz w:val="24"/>
             <w:szCs w:val="24"/>
           </w:rPr>
-          <w:t>2</w:t>
+          <w:t>30</w:t>
         </w:r>
         <w:r>
           <w:rPr>
@@ -37967,7 +37967,7 @@
 </file>
 
 <file path=customXml/itemProps1.xml><?xml version="1.0" encoding="utf-8"?>
-<ds:datastoreItem xmlns:ds="http://schemas.openxmlformats.org/officeDocument/2006/customXml" ds:itemID="{9DACE475-B9BE-4412-A9FA-9B1DB498ED73}">
+<ds:datastoreItem xmlns:ds="http://schemas.openxmlformats.org/officeDocument/2006/customXml" ds:itemID="{51600AB9-B339-48EE-B00A-64DE0661882A}">
   <ds:schemaRefs>
     <ds:schemaRef ds:uri="http://schemas.openxmlformats.org/officeDocument/2006/bibliography"/>
   </ds:schemaRefs>

</xml_diff>